<commit_message>
Se creo los puntos 1,2 y 3,
</commit_message>
<xml_diff>
--- a/Especificaciones_suplementarias.docx
+++ b/Especificaciones_suplementarias.docx
@@ -491,15 +491,20 @@
           <w:color w:val="000000"/>
         </w:rPr>
       </w:pPr>
-      <w:proofErr w:type="spellStart"/>
-      <w:r>
-        <w:rPr>
-          <w:rFonts w:ascii="Calibri" w:hAnsi="Calibri" w:cs="Calibri"/>
-          <w:color w:val="000000"/>
-        </w:rPr>
-        <w:t>Identificacion</w:t>
-      </w:r>
-      <w:proofErr w:type="spellEnd"/>
+      <w:r>
+        <w:rPr>
+          <w:rFonts w:ascii="Calibri" w:hAnsi="Calibri" w:cs="Calibri"/>
+          <w:color w:val="000000"/>
+        </w:rPr>
+        <w:t>I</w:t>
+      </w:r>
+      <w:r>
+        <w:rPr>
+          <w:rFonts w:ascii="Calibri" w:hAnsi="Calibri" w:cs="Calibri"/>
+          <w:color w:val="000000"/>
+        </w:rPr>
+        <w:t>dentificación</w:t>
+      </w:r>
       <w:r>
         <w:rPr>
           <w:rFonts w:ascii="Calibri" w:hAnsi="Calibri" w:cs="Calibri"/>
@@ -1022,15 +1027,13 @@
           <w:color w:val="000000"/>
         </w:rPr>
       </w:pPr>
-      <w:proofErr w:type="spellStart"/>
-      <w:r>
-        <w:rPr>
-          <w:rFonts w:ascii="Calibri" w:hAnsi="Calibri" w:cs="Calibri"/>
-          <w:color w:val="000000"/>
-        </w:rPr>
-        <w:t>Perfomance</w:t>
-      </w:r>
-      <w:proofErr w:type="spellEnd"/>
+      <w:r>
+        <w:rPr>
+          <w:rFonts w:ascii="Calibri" w:hAnsi="Calibri" w:cs="Calibri"/>
+          <w:color w:val="000000"/>
+        </w:rPr>
+        <w:t>Performance</w:t>
+      </w:r>
       <w:r>
         <w:rPr>
           <w:rFonts w:ascii="Calibri" w:hAnsi="Calibri" w:cs="Calibri"/>
@@ -1362,15 +1365,13 @@
           <w:color w:val="000000"/>
         </w:rPr>
       </w:pPr>
-      <w:proofErr w:type="spellStart"/>
-      <w:r>
-        <w:rPr>
-          <w:rFonts w:ascii="Calibri" w:hAnsi="Calibri" w:cs="Calibri"/>
-          <w:color w:val="000000"/>
-        </w:rPr>
-        <w:t>Actualizacion</w:t>
-      </w:r>
-      <w:proofErr w:type="spellEnd"/>
+      <w:r>
+        <w:rPr>
+          <w:rFonts w:ascii="Calibri" w:hAnsi="Calibri" w:cs="Calibri"/>
+          <w:color w:val="000000"/>
+        </w:rPr>
+        <w:t>actualización</w:t>
+      </w:r>
       <w:r>
         <w:rPr>
           <w:rFonts w:ascii="Calibri" w:hAnsi="Calibri" w:cs="Calibri"/>
@@ -1431,15 +1432,13 @@
           <w:color w:val="000000"/>
         </w:rPr>
       </w:pPr>
-      <w:proofErr w:type="spellStart"/>
-      <w:r>
-        <w:rPr>
-          <w:rFonts w:ascii="Calibri" w:hAnsi="Calibri" w:cs="Calibri"/>
-          <w:color w:val="000000"/>
-        </w:rPr>
-        <w:t>Estandares</w:t>
-      </w:r>
-      <w:proofErr w:type="spellEnd"/>
+      <w:r>
+        <w:rPr>
+          <w:rFonts w:ascii="Calibri" w:hAnsi="Calibri" w:cs="Calibri"/>
+          <w:color w:val="000000"/>
+        </w:rPr>
+        <w:t>Estándares</w:t>
+      </w:r>
       <w:r>
         <w:rPr>
           <w:rFonts w:ascii="Calibri" w:hAnsi="Calibri" w:cs="Calibri"/>
@@ -1447,15 +1446,13 @@
         </w:rPr>
         <w:t xml:space="preserve"> de </w:t>
       </w:r>
-      <w:proofErr w:type="spellStart"/>
-      <w:r>
-        <w:rPr>
-          <w:rFonts w:ascii="Calibri" w:hAnsi="Calibri" w:cs="Calibri"/>
-          <w:color w:val="000000"/>
-        </w:rPr>
-        <w:t>Codificacion</w:t>
-      </w:r>
-      <w:proofErr w:type="spellEnd"/>
+      <w:r>
+        <w:rPr>
+          <w:rFonts w:ascii="Calibri" w:hAnsi="Calibri" w:cs="Calibri"/>
+          <w:color w:val="000000"/>
+        </w:rPr>
+        <w:t>Codificación</w:t>
+      </w:r>
       <w:r>
         <w:rPr>
           <w:rFonts w:ascii="Calibri" w:hAnsi="Calibri" w:cs="Calibri"/>
@@ -1629,15 +1626,13 @@
           <w:color w:val="000000"/>
         </w:rPr>
       </w:pPr>
-      <w:proofErr w:type="spellStart"/>
-      <w:r>
-        <w:rPr>
-          <w:rFonts w:ascii="Calibri" w:hAnsi="Calibri" w:cs="Calibri"/>
-          <w:color w:val="000000"/>
-        </w:rPr>
-        <w:t>Estandares</w:t>
-      </w:r>
-      <w:proofErr w:type="spellEnd"/>
+      <w:r>
+        <w:rPr>
+          <w:rFonts w:ascii="Calibri" w:hAnsi="Calibri" w:cs="Calibri"/>
+          <w:color w:val="000000"/>
+        </w:rPr>
+        <w:t>Estándares</w:t>
+      </w:r>
       <w:r>
         <w:rPr>
           <w:rFonts w:ascii="Calibri" w:hAnsi="Calibri" w:cs="Calibri"/>
@@ -1728,15 +1723,13 @@
           <w:color w:val="000000"/>
         </w:rPr>
       </w:pPr>
-      <w:proofErr w:type="spellStart"/>
-      <w:r>
-        <w:rPr>
-          <w:rFonts w:ascii="Calibri" w:hAnsi="Calibri" w:cs="Calibri"/>
-          <w:color w:val="000000"/>
-        </w:rPr>
-        <w:t>Estandares</w:t>
-      </w:r>
-      <w:proofErr w:type="spellEnd"/>
+      <w:r>
+        <w:rPr>
+          <w:rFonts w:ascii="Calibri" w:hAnsi="Calibri" w:cs="Calibri"/>
+          <w:color w:val="000000"/>
+        </w:rPr>
+        <w:t>Estándares</w:t>
+      </w:r>
       <w:r>
         <w:rPr>
           <w:rFonts w:ascii="Calibri" w:hAnsi="Calibri" w:cs="Calibri"/>
@@ -1902,15 +1895,13 @@
         </w:rPr>
         <w:t xml:space="preserve">Lenguaje de </w:t>
       </w:r>
-      <w:proofErr w:type="spellStart"/>
-      <w:r>
-        <w:rPr>
-          <w:rFonts w:ascii="Calibri" w:hAnsi="Calibri" w:cs="Calibri"/>
-          <w:color w:val="000000"/>
-        </w:rPr>
-        <w:t>Programacion</w:t>
-      </w:r>
-      <w:proofErr w:type="spellEnd"/>
+      <w:r>
+        <w:rPr>
+          <w:rFonts w:ascii="Calibri" w:hAnsi="Calibri" w:cs="Calibri"/>
+          <w:color w:val="000000"/>
+        </w:rPr>
+        <w:t>Programación</w:t>
+      </w:r>
       <w:r>
         <w:rPr>
           <w:rFonts w:ascii="Calibri" w:hAnsi="Calibri" w:cs="Calibri"/>
@@ -2177,15 +2168,20 @@
         </w:rPr>
         <w:t xml:space="preserve">Ayuda en </w:t>
       </w:r>
-      <w:proofErr w:type="spellStart"/>
-      <w:r>
-        <w:rPr>
-          <w:rFonts w:ascii="Calibri" w:hAnsi="Calibri" w:cs="Calibri"/>
-          <w:color w:val="000000"/>
-        </w:rPr>
-        <w:t>Linea</w:t>
-      </w:r>
-      <w:proofErr w:type="spellEnd"/>
+      <w:r>
+        <w:rPr>
+          <w:rFonts w:ascii="Calibri" w:hAnsi="Calibri" w:cs="Calibri"/>
+          <w:color w:val="000000"/>
+        </w:rPr>
+        <w:t>L</w:t>
+      </w:r>
+      <w:r>
+        <w:rPr>
+          <w:rFonts w:ascii="Calibri" w:hAnsi="Calibri" w:cs="Calibri"/>
+          <w:color w:val="000000"/>
+        </w:rPr>
+        <w:t>ínea</w:t>
+      </w:r>
       <w:r>
         <w:rPr>
           <w:rFonts w:ascii="Calibri" w:hAnsi="Calibri" w:cs="Calibri"/>
@@ -2263,15 +2259,13 @@
           <w:color w:val="000000"/>
         </w:rPr>
       </w:pPr>
-      <w:proofErr w:type="spellStart"/>
-      <w:r>
-        <w:rPr>
-          <w:rFonts w:ascii="Calibri" w:hAnsi="Calibri" w:cs="Calibri"/>
-          <w:color w:val="000000"/>
-        </w:rPr>
-        <w:t>Guias</w:t>
-      </w:r>
-      <w:proofErr w:type="spellEnd"/>
+      <w:r>
+        <w:rPr>
+          <w:rFonts w:ascii="Calibri" w:hAnsi="Calibri" w:cs="Calibri"/>
+          <w:color w:val="000000"/>
+        </w:rPr>
+        <w:t>Guías</w:t>
+      </w:r>
       <w:r>
         <w:rPr>
           <w:rFonts w:ascii="Calibri" w:hAnsi="Calibri" w:cs="Calibri"/>
@@ -2504,7 +2498,6 @@
           <w:color w:val="000000"/>
         </w:rPr>
       </w:pPr>
-      <w:proofErr w:type="gramStart"/>
       <w:r>
         <w:rPr>
           <w:rFonts w:ascii="Calibri" w:hAnsi="Calibri" w:cs="Calibri"/>
@@ -2512,7 +2505,6 @@
         </w:rPr>
         <w:t>Componentes a comprar</w:t>
       </w:r>
-      <w:proofErr w:type="gramEnd"/>
       <w:r>
         <w:rPr>
           <w:rFonts w:ascii="Calibri" w:hAnsi="Calibri" w:cs="Calibri"/>
@@ -3322,7 +3314,658 @@
         <w:t>0</w:t>
       </w:r>
     </w:p>
+    <w:p>
+      <w:pPr>
+        <w:rPr>
+          <w:rFonts w:ascii="Calibri" w:hAnsi="Calibri" w:cs="Calibri"/>
+          <w:sz w:val="48"/>
+          <w:szCs w:val="48"/>
+        </w:rPr>
+      </w:pPr>
+      <w:r>
+        <w:rPr>
+          <w:rFonts w:ascii="Calibri" w:hAnsi="Calibri" w:cs="Calibri"/>
+        </w:rPr>
+        <w:br w:type="page"/>
+      </w:r>
+      <w:r>
+        <w:rPr>
+          <w:rFonts w:ascii="Calibri" w:hAnsi="Calibri" w:cs="Calibri"/>
+          <w:sz w:val="48"/>
+          <w:szCs w:val="48"/>
+        </w:rPr>
+        <w:lastRenderedPageBreak/>
+        <w:t>Introducción</w:t>
+      </w:r>
+    </w:p>
+    <w:p>
+      <w:pPr>
+        <w:rPr>
+          <w:rFonts w:ascii="Calibri" w:hAnsi="Calibri" w:cs="Calibri"/>
+          <w:sz w:val="48"/>
+          <w:szCs w:val="48"/>
+        </w:rPr>
+      </w:pPr>
+    </w:p>
+    <w:p>
+      <w:pPr>
+        <w:ind w:firstLine="708"/>
+        <w:rPr>
+          <w:rFonts w:ascii="Calibri" w:hAnsi="Calibri" w:cs="Calibri"/>
+          <w:sz w:val="36"/>
+          <w:szCs w:val="36"/>
+        </w:rPr>
+      </w:pPr>
+      <w:r>
+        <w:rPr>
+          <w:rFonts w:ascii="Calibri" w:hAnsi="Calibri" w:cs="Calibri"/>
+          <w:sz w:val="36"/>
+          <w:szCs w:val="36"/>
+        </w:rPr>
+        <w:t>Objetivo</w:t>
+      </w:r>
+    </w:p>
+    <w:p>
+      <w:pPr>
+        <w:ind w:firstLine="708"/>
+        <w:rPr>
+          <w:rFonts w:ascii="Calibri" w:hAnsi="Calibri" w:cs="Calibri"/>
+          <w:sz w:val="24"/>
+          <w:szCs w:val="24"/>
+        </w:rPr>
+      </w:pPr>
+    </w:p>
+    <w:p>
+      <w:pPr>
+        <w:rPr>
+          <w:rFonts w:ascii="Calibri" w:hAnsi="Calibri" w:cs="Calibri"/>
+          <w:sz w:val="24"/>
+          <w:szCs w:val="24"/>
+        </w:rPr>
+      </w:pPr>
+      <w:r>
+        <w:rPr>
+          <w:rFonts w:ascii="Calibri" w:hAnsi="Calibri" w:cs="Calibri"/>
+          <w:sz w:val="24"/>
+          <w:szCs w:val="24"/>
+        </w:rPr>
+        <w:t>Wenas buenas</w:t>
+      </w:r>
+    </w:p>
+    <w:p>
+      <w:pPr>
+        <w:ind w:firstLine="708"/>
+        <w:rPr>
+          <w:rFonts w:ascii="Calibri" w:hAnsi="Calibri" w:cs="Calibri"/>
+          <w:sz w:val="24"/>
+          <w:szCs w:val="24"/>
+        </w:rPr>
+      </w:pPr>
+    </w:p>
+    <w:p>
+      <w:pPr>
+        <w:ind w:firstLine="708"/>
+        <w:rPr>
+          <w:rFonts w:ascii="Calibri" w:hAnsi="Calibri" w:cs="Calibri"/>
+          <w:sz w:val="36"/>
+          <w:szCs w:val="36"/>
+        </w:rPr>
+      </w:pPr>
+      <w:r>
+        <w:rPr>
+          <w:rFonts w:ascii="Calibri" w:hAnsi="Calibri" w:cs="Calibri"/>
+          <w:sz w:val="36"/>
+          <w:szCs w:val="36"/>
+        </w:rPr>
+        <w:t>Glosario</w:t>
+      </w:r>
+    </w:p>
+    <w:p>
+      <w:pPr>
+        <w:ind w:firstLine="708"/>
+        <w:rPr>
+          <w:rFonts w:ascii="Calibri" w:hAnsi="Calibri" w:cs="Calibri"/>
+          <w:sz w:val="24"/>
+          <w:szCs w:val="24"/>
+        </w:rPr>
+      </w:pPr>
+    </w:p>
+    <w:p>
+      <w:pPr>
+        <w:rPr>
+          <w:rFonts w:ascii="Calibri" w:hAnsi="Calibri" w:cs="Calibri"/>
+          <w:sz w:val="24"/>
+          <w:szCs w:val="24"/>
+        </w:rPr>
+      </w:pPr>
+      <w:r>
+        <w:rPr>
+          <w:rFonts w:ascii="Calibri" w:hAnsi="Calibri" w:cs="Calibri"/>
+          <w:sz w:val="24"/>
+          <w:szCs w:val="24"/>
+        </w:rPr>
+        <w:t>Véase el Glosario anterior.</w:t>
+      </w:r>
+    </w:p>
+    <w:p>
+      <w:pPr>
+        <w:ind w:firstLine="708"/>
+        <w:rPr>
+          <w:rFonts w:ascii="Calibri" w:hAnsi="Calibri" w:cs="Calibri"/>
+          <w:sz w:val="24"/>
+          <w:szCs w:val="24"/>
+        </w:rPr>
+      </w:pPr>
+    </w:p>
+    <w:p>
+      <w:pPr>
+        <w:rPr>
+          <w:rFonts w:ascii="Calibri" w:hAnsi="Calibri" w:cs="Calibri"/>
+          <w:sz w:val="48"/>
+          <w:szCs w:val="48"/>
+        </w:rPr>
+      </w:pPr>
+      <w:r>
+        <w:rPr>
+          <w:rFonts w:ascii="Calibri" w:hAnsi="Calibri" w:cs="Calibri"/>
+          <w:sz w:val="48"/>
+          <w:szCs w:val="48"/>
+        </w:rPr>
+        <w:br w:type="page"/>
+      </w:r>
+      <w:r>
+        <w:rPr>
+          <w:rFonts w:ascii="Calibri" w:hAnsi="Calibri" w:cs="Calibri"/>
+          <w:sz w:val="48"/>
+          <w:szCs w:val="48"/>
+        </w:rPr>
+        <w:lastRenderedPageBreak/>
+        <w:t>Usabilidad</w:t>
+      </w:r>
+    </w:p>
+    <w:p>
+      <w:pPr>
+        <w:rPr>
+          <w:rFonts w:ascii="Calibri" w:hAnsi="Calibri" w:cs="Calibri"/>
+          <w:sz w:val="48"/>
+          <w:szCs w:val="48"/>
+        </w:rPr>
+      </w:pPr>
+    </w:p>
+    <w:p>
+      <w:pPr>
+        <w:ind w:firstLine="708"/>
+        <w:rPr>
+          <w:rFonts w:ascii="Calibri" w:hAnsi="Calibri" w:cs="Calibri"/>
+          <w:color w:val="000000"/>
+          <w:sz w:val="36"/>
+          <w:szCs w:val="36"/>
+        </w:rPr>
+      </w:pPr>
+      <w:r>
+        <w:rPr>
+          <w:rFonts w:ascii="Calibri" w:hAnsi="Calibri" w:cs="Calibri"/>
+          <w:color w:val="000000"/>
+          <w:sz w:val="36"/>
+          <w:szCs w:val="36"/>
+        </w:rPr>
+        <w:t>Tiempo de Aprendizaje</w:t>
+      </w:r>
+    </w:p>
+    <w:p>
+      <w:pPr>
+        <w:ind w:firstLine="708"/>
+        <w:rPr>
+          <w:rFonts w:ascii="Calibri" w:hAnsi="Calibri" w:cs="Calibri"/>
+          <w:color w:val="000000"/>
+          <w:sz w:val="24"/>
+          <w:szCs w:val="24"/>
+        </w:rPr>
+      </w:pPr>
+    </w:p>
+    <w:p>
+      <w:pPr>
+        <w:rPr>
+          <w:rFonts w:ascii="Calibri" w:hAnsi="Calibri" w:cs="Calibri"/>
+          <w:color w:val="000000"/>
+          <w:sz w:val="24"/>
+          <w:szCs w:val="24"/>
+        </w:rPr>
+      </w:pPr>
+      <w:r>
+        <w:rPr>
+          <w:rFonts w:ascii="Calibri" w:hAnsi="Calibri" w:cs="Calibri"/>
+          <w:color w:val="000000"/>
+          <w:sz w:val="24"/>
+          <w:szCs w:val="24"/>
+        </w:rPr>
+        <w:t>Wenas Buenas</w:t>
+      </w:r>
+    </w:p>
+    <w:p>
+      <w:pPr>
+        <w:ind w:firstLine="708"/>
+        <w:rPr>
+          <w:sz w:val="24"/>
+          <w:szCs w:val="24"/>
+        </w:rPr>
+      </w:pPr>
+    </w:p>
+    <w:p>
+      <w:pPr>
+        <w:ind w:firstLine="708"/>
+        <w:rPr>
+          <w:rFonts w:ascii="Calibri" w:hAnsi="Calibri" w:cs="Calibri"/>
+          <w:color w:val="000000"/>
+          <w:sz w:val="36"/>
+          <w:szCs w:val="36"/>
+        </w:rPr>
+      </w:pPr>
+      <w:r>
+        <w:rPr>
+          <w:rFonts w:ascii="Calibri" w:hAnsi="Calibri" w:cs="Calibri"/>
+          <w:color w:val="000000"/>
+          <w:sz w:val="36"/>
+          <w:szCs w:val="36"/>
+        </w:rPr>
+        <w:t>I</w:t>
+      </w:r>
+      <w:r>
+        <w:rPr>
+          <w:rFonts w:ascii="Calibri" w:hAnsi="Calibri" w:cs="Calibri"/>
+          <w:color w:val="000000"/>
+          <w:sz w:val="36"/>
+          <w:szCs w:val="36"/>
+        </w:rPr>
+        <w:t>dentificación del usuario</w:t>
+      </w:r>
+    </w:p>
+    <w:p>
+      <w:pPr>
+        <w:ind w:firstLine="708"/>
+        <w:rPr>
+          <w:rFonts w:ascii="Calibri" w:hAnsi="Calibri" w:cs="Calibri"/>
+          <w:color w:val="000000"/>
+          <w:sz w:val="24"/>
+          <w:szCs w:val="24"/>
+        </w:rPr>
+      </w:pPr>
+    </w:p>
+    <w:p>
+      <w:pPr>
+        <w:rPr>
+          <w:rFonts w:ascii="Calibri" w:hAnsi="Calibri" w:cs="Calibri"/>
+          <w:color w:val="000000"/>
+          <w:sz w:val="24"/>
+          <w:szCs w:val="24"/>
+        </w:rPr>
+      </w:pPr>
+      <w:r>
+        <w:rPr>
+          <w:rFonts w:ascii="Calibri" w:hAnsi="Calibri" w:cs="Calibri"/>
+          <w:color w:val="000000"/>
+          <w:sz w:val="24"/>
+          <w:szCs w:val="24"/>
+        </w:rPr>
+        <w:t>El usuario ingresara a la aplicación con el correo o nombre de usuario y contraseñade usuario del sistema validada por la aplicación.</w:t>
+      </w:r>
+    </w:p>
+    <w:p>
+      <w:pPr>
+        <w:ind w:firstLine="708"/>
+        <w:rPr>
+          <w:sz w:val="24"/>
+          <w:szCs w:val="24"/>
+        </w:rPr>
+      </w:pPr>
+    </w:p>
+    <w:p>
+      <w:pPr>
+        <w:ind w:firstLine="708"/>
+        <w:rPr>
+          <w:rFonts w:ascii="Calibri" w:hAnsi="Calibri" w:cs="Calibri"/>
+          <w:sz w:val="48"/>
+          <w:szCs w:val="48"/>
+        </w:rPr>
+      </w:pPr>
+    </w:p>
+    <w:p>
+      <w:pPr>
+        <w:rPr>
+          <w:rFonts w:ascii="Calibri" w:hAnsi="Calibri" w:cs="Calibri"/>
+          <w:sz w:val="48"/>
+          <w:szCs w:val="48"/>
+        </w:rPr>
+      </w:pPr>
+      <w:r>
+        <w:rPr>
+          <w:rFonts w:ascii="Calibri" w:hAnsi="Calibri" w:cs="Calibri"/>
+          <w:sz w:val="48"/>
+          <w:szCs w:val="48"/>
+        </w:rPr>
+        <w:br w:type="page"/>
+      </w:r>
+    </w:p>
+    <w:p>
+      <w:pPr>
+        <w:rPr>
+          <w:rFonts w:ascii="Calibri" w:hAnsi="Calibri" w:cs="Calibri"/>
+          <w:sz w:val="48"/>
+          <w:szCs w:val="48"/>
+        </w:rPr>
+      </w:pPr>
+      <w:r>
+        <w:rPr>
+          <w:rFonts w:ascii="Calibri" w:hAnsi="Calibri" w:cs="Calibri"/>
+          <w:sz w:val="48"/>
+          <w:szCs w:val="48"/>
+        </w:rPr>
+        <w:lastRenderedPageBreak/>
+        <w:t>Confiabilidad</w:t>
+      </w:r>
+    </w:p>
+    <w:p>
+      <w:pPr>
+        <w:rPr>
+          <w:rFonts w:ascii="Calibri" w:hAnsi="Calibri" w:cs="Calibri"/>
+          <w:sz w:val="48"/>
+          <w:szCs w:val="48"/>
+        </w:rPr>
+      </w:pPr>
+    </w:p>
+    <w:p>
+      <w:pPr>
+        <w:ind w:firstLine="708"/>
+        <w:rPr>
+          <w:rFonts w:ascii="Calibri" w:hAnsi="Calibri" w:cs="Calibri"/>
+          <w:color w:val="000000"/>
+          <w:sz w:val="36"/>
+          <w:szCs w:val="36"/>
+        </w:rPr>
+      </w:pPr>
+      <w:r>
+        <w:rPr>
+          <w:rFonts w:ascii="Calibri" w:hAnsi="Calibri" w:cs="Calibri"/>
+          <w:color w:val="000000"/>
+          <w:sz w:val="36"/>
+          <w:szCs w:val="36"/>
+        </w:rPr>
+        <w:t>Tiempo de disponibilidad del sistema</w:t>
+      </w:r>
+    </w:p>
+    <w:p>
+      <w:pPr>
+        <w:rPr>
+          <w:rFonts w:ascii="Calibri" w:hAnsi="Calibri" w:cs="Calibri"/>
+          <w:color w:val="000000"/>
+          <w:sz w:val="24"/>
+          <w:szCs w:val="24"/>
+        </w:rPr>
+      </w:pPr>
+    </w:p>
+    <w:p>
+      <w:pPr>
+        <w:rPr>
+          <w:rFonts w:ascii="Calibri" w:hAnsi="Calibri" w:cs="Calibri"/>
+          <w:color w:val="000000"/>
+          <w:sz w:val="24"/>
+          <w:szCs w:val="24"/>
+        </w:rPr>
+      </w:pPr>
+      <w:r>
+        <w:rPr>
+          <w:rFonts w:ascii="Calibri" w:hAnsi="Calibri" w:cs="Calibri"/>
+          <w:color w:val="000000"/>
+          <w:sz w:val="24"/>
+          <w:szCs w:val="24"/>
+        </w:rPr>
+        <w:t xml:space="preserve">La aplicación en un día </w:t>
+      </w:r>
+      <w:r>
+        <w:rPr>
+          <w:rFonts w:ascii="Calibri" w:hAnsi="Calibri" w:cs="Calibri"/>
+          <w:color w:val="000000"/>
+          <w:sz w:val="24"/>
+          <w:szCs w:val="24"/>
+        </w:rPr>
+        <w:t>comun</w:t>
+      </w:r>
+      <w:r>
+        <w:rPr>
+          <w:rFonts w:ascii="Calibri" w:hAnsi="Calibri" w:cs="Calibri"/>
+          <w:color w:val="000000"/>
+          <w:sz w:val="24"/>
+          <w:szCs w:val="24"/>
+        </w:rPr>
+        <w:t>, tendrá una disponibilidad de 24 horas.</w:t>
+      </w:r>
+    </w:p>
+    <w:p>
+      <w:pPr>
+        <w:rPr>
+          <w:sz w:val="24"/>
+          <w:szCs w:val="24"/>
+        </w:rPr>
+      </w:pPr>
+    </w:p>
+    <w:p>
+      <w:pPr>
+        <w:ind w:firstLine="708"/>
+        <w:rPr>
+          <w:rFonts w:ascii="Calibri" w:hAnsi="Calibri" w:cs="Calibri"/>
+          <w:color w:val="000000"/>
+          <w:sz w:val="36"/>
+          <w:szCs w:val="36"/>
+        </w:rPr>
+      </w:pPr>
+      <w:r>
+        <w:rPr>
+          <w:rFonts w:ascii="Calibri" w:hAnsi="Calibri" w:cs="Calibri"/>
+          <w:color w:val="000000"/>
+          <w:sz w:val="36"/>
+          <w:szCs w:val="36"/>
+        </w:rPr>
+        <w:t>Tiempo comprendido entre fallas</w:t>
+      </w:r>
+    </w:p>
+    <w:p>
+      <w:pPr>
+        <w:ind w:firstLine="708"/>
+        <w:rPr>
+          <w:rFonts w:ascii="Calibri" w:hAnsi="Calibri" w:cs="Calibri"/>
+          <w:color w:val="000000"/>
+          <w:sz w:val="24"/>
+          <w:szCs w:val="24"/>
+        </w:rPr>
+      </w:pPr>
+    </w:p>
+    <w:p>
+      <w:pPr>
+        <w:rPr>
+          <w:rFonts w:ascii="Calibri" w:hAnsi="Calibri" w:cs="Calibri"/>
+          <w:color w:val="000000"/>
+          <w:sz w:val="24"/>
+          <w:szCs w:val="24"/>
+        </w:rPr>
+      </w:pPr>
+      <w:r>
+        <w:rPr>
+          <w:rFonts w:ascii="Cambria" w:hAnsi="Cambria"/>
+          <w:color w:val="000000"/>
+        </w:rPr>
+        <w:t>El tiempo verificación de errores se hará a medida que el software se esté  desarrollando y al finalizar se tendrán 15 días hábiles para el registro y  corrección de las mismas</w:t>
+      </w:r>
+      <w:r>
+        <w:rPr>
+          <w:rFonts w:ascii="Cambria" w:hAnsi="Cambria"/>
+          <w:color w:val="000000"/>
+        </w:rPr>
+        <w:t>.</w:t>
+      </w:r>
+    </w:p>
+    <w:p>
+      <w:pPr>
+        <w:ind w:firstLine="708"/>
+        <w:rPr>
+          <w:sz w:val="24"/>
+          <w:szCs w:val="24"/>
+        </w:rPr>
+      </w:pPr>
+    </w:p>
+    <w:p>
+      <w:pPr>
+        <w:ind w:firstLine="708"/>
+        <w:rPr>
+          <w:rFonts w:ascii="Calibri" w:hAnsi="Calibri" w:cs="Calibri"/>
+          <w:color w:val="000000"/>
+          <w:sz w:val="36"/>
+          <w:szCs w:val="36"/>
+        </w:rPr>
+      </w:pPr>
+      <w:r>
+        <w:rPr>
+          <w:rFonts w:ascii="Calibri" w:hAnsi="Calibri" w:cs="Calibri"/>
+          <w:color w:val="000000"/>
+          <w:sz w:val="36"/>
+          <w:szCs w:val="36"/>
+        </w:rPr>
+        <w:t>Tiempo fuera de Servicio</w:t>
+      </w:r>
+    </w:p>
+    <w:p>
+      <w:pPr>
+        <w:ind w:firstLine="708"/>
+        <w:rPr>
+          <w:rFonts w:ascii="Calibri" w:hAnsi="Calibri" w:cs="Calibri"/>
+          <w:color w:val="000000"/>
+          <w:sz w:val="24"/>
+          <w:szCs w:val="24"/>
+        </w:rPr>
+      </w:pPr>
+    </w:p>
+    <w:p>
+      <w:pPr>
+        <w:pStyle w:val="NormalWeb"/>
+        <w:spacing w:before="44" w:beforeAutospacing="0" w:after="0" w:afterAutospacing="0"/>
+        <w:ind w:right="374"/>
+        <w:rPr>
+          <w:rFonts w:ascii="Cambria" w:hAnsi="Cambria"/>
+          <w:color w:val="000000"/>
+        </w:rPr>
+      </w:pPr>
+      <w:r>
+        <w:rPr>
+          <w:rFonts w:ascii="Cambria" w:hAnsi="Cambria"/>
+          <w:color w:val="000000"/>
+        </w:rPr>
+        <w:t>El tiempo máximo de fuera de servicio de las aplicaciones depende de los  servidores de datos, servidores de datos y la base de datos. La misma debe ser: </w:t>
+      </w:r>
+    </w:p>
+    <w:p>
+      <w:pPr>
+        <w:pStyle w:val="NormalWeb"/>
+        <w:numPr>
+          <w:ilvl w:val="0"/>
+          <w:numId w:val="11"/>
+        </w:numPr>
+        <w:spacing w:before="44" w:beforeAutospacing="0" w:after="0" w:afterAutospacing="0"/>
+        <w:ind w:right="374"/>
+      </w:pPr>
+      <w:r>
+        <w:t>Falla común : 2 minutos.</w:t>
+      </w:r>
+    </w:p>
+    <w:p>
+      <w:pPr>
+        <w:pStyle w:val="NormalWeb"/>
+        <w:numPr>
+          <w:ilvl w:val="0"/>
+          <w:numId w:val="11"/>
+        </w:numPr>
+        <w:spacing w:before="44" w:beforeAutospacing="0" w:after="0" w:afterAutospacing="0"/>
+        <w:ind w:right="374"/>
+      </w:pPr>
+      <w:r>
+        <w:t>Fallas no comunes : 5 horas.</w:t>
+      </w:r>
+    </w:p>
+    <w:p>
+      <w:pPr>
+        <w:ind w:firstLine="708"/>
+        <w:rPr>
+          <w:sz w:val="24"/>
+          <w:szCs w:val="24"/>
+        </w:rPr>
+      </w:pPr>
+    </w:p>
+    <w:p>
+      <w:pPr>
+        <w:ind w:firstLine="708"/>
+        <w:rPr>
+          <w:rFonts w:ascii="Calibri" w:hAnsi="Calibri" w:cs="Calibri"/>
+          <w:color w:val="000000"/>
+          <w:sz w:val="36"/>
+          <w:szCs w:val="36"/>
+        </w:rPr>
+      </w:pPr>
+      <w:r>
+        <w:rPr>
+          <w:rFonts w:ascii="Calibri" w:hAnsi="Calibri" w:cs="Calibri"/>
+          <w:color w:val="000000"/>
+          <w:sz w:val="36"/>
+          <w:szCs w:val="36"/>
+        </w:rPr>
+        <w:t>Tiempo de reinicio del sistema luego de una falla</w:t>
+      </w:r>
+    </w:p>
+    <w:p>
+      <w:pPr>
+        <w:rPr>
+          <w:rFonts w:ascii="Calibri" w:hAnsi="Calibri" w:cs="Calibri"/>
+          <w:color w:val="000000"/>
+          <w:sz w:val="24"/>
+          <w:szCs w:val="24"/>
+        </w:rPr>
+      </w:pPr>
+    </w:p>
+    <w:p>
+      <w:pPr>
+        <w:rPr>
+          <w:rFonts w:ascii="Calibri" w:hAnsi="Calibri" w:cs="Calibri"/>
+          <w:color w:val="000000"/>
+          <w:sz w:val="24"/>
+          <w:szCs w:val="24"/>
+        </w:rPr>
+      </w:pPr>
+      <w:r>
+        <w:rPr>
+          <w:rFonts w:ascii="Calibri" w:hAnsi="Calibri" w:cs="Calibri"/>
+          <w:color w:val="000000"/>
+          <w:sz w:val="24"/>
+          <w:szCs w:val="24"/>
+        </w:rPr>
+        <w:t>Normalmente, wenas</w:t>
+      </w:r>
+    </w:p>
+    <w:p>
+      <w:pPr>
+        <w:rPr>
+          <w:sz w:val="24"/>
+          <w:szCs w:val="24"/>
+        </w:rPr>
+      </w:pPr>
+    </w:p>
+    <w:p>
+      <w:pPr>
+        <w:rPr>
+          <w:rFonts w:ascii="Calibri" w:hAnsi="Calibri" w:cs="Calibri"/>
+          <w:sz w:val="48"/>
+          <w:szCs w:val="48"/>
+        </w:rPr>
+      </w:pPr>
+    </w:p>
     <w:sectPr>
+      <w:footerReference w:type="default" r:id="rId9"/>
       <w:pgSz w:w="12240" w:h="15840"/>
       <w:pgMar w:top="1417" w:right="1701" w:bottom="1417" w:left="1701" w:header="708" w:footer="708" w:gutter="0"/>
       <w:cols w:space="708"/>
@@ -3332,6 +3975,508 @@
 </w:document>
 </file>
 
+<file path=word/endnotes.xml><?xml version="1.0" encoding="utf-8"?>
+<w:endnotes xmlns:wpc="http://schemas.microsoft.com/office/word/2010/wordprocessingCanvas" xmlns:cx="http://schemas.microsoft.com/office/drawing/2014/chartex" xmlns:cx1="http://schemas.microsoft.com/office/drawing/2015/9/8/chartex" xmlns:cx2="http://schemas.microsoft.com/office/drawing/2015/10/21/chartex" xmlns:cx3="http://schemas.microsoft.com/office/drawing/2016/5/9/chartex" xmlns:cx4="http://schemas.microsoft.com/office/drawing/2016/5/10/chartex" xmlns:cx5="http://schemas.microsoft.com/office/drawing/2016/5/11/chartex" xmlns:cx6="http://schemas.microsoft.com/office/drawing/2016/5/12/chartex" xmlns:cx7="http://schemas.microsoft.com/office/drawing/2016/5/13/chartex" xmlns:cx8="http://schemas.microsoft.com/office/drawing/2016/5/14/chartex" xmlns:mc="http://schemas.openxmlformats.org/markup-compatibility/2006" xmlns:aink="http://schemas.microsoft.com/office/drawing/2016/ink" xmlns:am3d="http://schemas.microsoft.com/office/drawing/2017/model3d" xmlns:o="urn:schemas-microsoft-com:office:office" xmlns:r="http://schemas.openxmlformats.org/officeDocument/2006/relationships" xmlns:m="http://schemas.openxmlformats.org/officeDocument/2006/math" xmlns:v="urn:schemas-microsoft-com:vml" xmlns:wp14="http://schemas.microsoft.com/office/word/2010/wordprocessingDrawing" xmlns:wp="http://schemas.openxmlformats.org/drawingml/2006/wordprocessingDrawing" xmlns:w10="urn:schemas-microsoft-com:office:word" xmlns:w="http://schemas.openxmlformats.org/wordprocessingml/2006/main" xmlns:w14="http://schemas.microsoft.com/office/word/2010/wordml" xmlns:w15="http://schemas.microsoft.com/office/word/2012/wordml" xmlns:w16cex="http://schemas.microsoft.com/office/word/2018/wordml/cex" xmlns:w16cid="http://schemas.microsoft.com/office/word/2016/wordml/cid" xmlns:w16="http://schemas.microsoft.com/office/word/2018/wordml" xmlns:w16sdtdh="http://schemas.microsoft.com/office/word/2020/wordml/sdtdatahash" xmlns:w16se="http://schemas.microsoft.com/office/word/2015/wordml/symex" xmlns:wpg="http://schemas.microsoft.com/office/word/2010/wordprocessingGroup" xmlns:wpi="http://schemas.microsoft.com/office/word/2010/wordprocessingInk" xmlns:wne="http://schemas.microsoft.com/office/word/2006/wordml" xmlns:wps="http://schemas.microsoft.com/office/word/2010/wordprocessingShape" mc:Ignorable="w14 w15 w16se w16cid w16 w16cex w16sdtdh wp14">
+  <w:endnote w:type="separator" w:id="-1">
+    <w:p>
+      <w:pPr>
+        <w:spacing w:after="0" w:line="240" w:lineRule="auto"/>
+      </w:pPr>
+      <w:r>
+        <w:separator/>
+      </w:r>
+    </w:p>
+  </w:endnote>
+  <w:endnote w:type="continuationSeparator" w:id="0">
+    <w:p>
+      <w:pPr>
+        <w:spacing w:after="0" w:line="240" w:lineRule="auto"/>
+      </w:pPr>
+      <w:r>
+        <w:continuationSeparator/>
+      </w:r>
+    </w:p>
+  </w:endnote>
+</w:endnotes>
+</file>
+
+<file path=word/footer1.xml><?xml version="1.0" encoding="utf-8"?>
+<w:ftr xmlns:wpc="http://schemas.microsoft.com/office/word/2010/wordprocessingCanvas" xmlns:cx="http://schemas.microsoft.com/office/drawing/2014/chartex" xmlns:cx1="http://schemas.microsoft.com/office/drawing/2015/9/8/chartex" xmlns:cx2="http://schemas.microsoft.com/office/drawing/2015/10/21/chartex" xmlns:cx3="http://schemas.microsoft.com/office/drawing/2016/5/9/chartex" xmlns:cx4="http://schemas.microsoft.com/office/drawing/2016/5/10/chartex" xmlns:cx5="http://schemas.microsoft.com/office/drawing/2016/5/11/chartex" xmlns:cx6="http://schemas.microsoft.com/office/drawing/2016/5/12/chartex" xmlns:cx7="http://schemas.microsoft.com/office/drawing/2016/5/13/chartex" xmlns:cx8="http://schemas.microsoft.com/office/drawing/2016/5/14/chartex" xmlns:mc="http://schemas.openxmlformats.org/markup-compatibility/2006" xmlns:aink="http://schemas.microsoft.com/office/drawing/2016/ink" xmlns:am3d="http://schemas.microsoft.com/office/drawing/2017/model3d" xmlns:o="urn:schemas-microsoft-com:office:office" xmlns:r="http://schemas.openxmlformats.org/officeDocument/2006/relationships" xmlns:m="http://schemas.openxmlformats.org/officeDocument/2006/math" xmlns:v="urn:schemas-microsoft-com:vml" xmlns:wp14="http://schemas.microsoft.com/office/word/2010/wordprocessingDrawing" xmlns:wp="http://schemas.openxmlformats.org/drawingml/2006/wordprocessingDrawing" xmlns:w10="urn:schemas-microsoft-com:office:word" xmlns:w="http://schemas.openxmlformats.org/wordprocessingml/2006/main" xmlns:w14="http://schemas.microsoft.com/office/word/2010/wordml" xmlns:w15="http://schemas.microsoft.com/office/word/2012/wordml" xmlns:w16cex="http://schemas.microsoft.com/office/word/2018/wordml/cex" xmlns:w16cid="http://schemas.microsoft.com/office/word/2016/wordml/cid" xmlns:w16="http://schemas.microsoft.com/office/word/2018/wordml" xmlns:w16sdtdh="http://schemas.microsoft.com/office/word/2020/wordml/sdtdatahash" xmlns:w16se="http://schemas.microsoft.com/office/word/2015/wordml/symex" xmlns:wpg="http://schemas.microsoft.com/office/word/2010/wordprocessingGroup" xmlns:wpi="http://schemas.microsoft.com/office/word/2010/wordprocessingInk" xmlns:wne="http://schemas.microsoft.com/office/word/2006/wordml" xmlns:wps="http://schemas.microsoft.com/office/word/2010/wordprocessingShape" mc:Ignorable="w14 w15 w16se w16cid w16 w16cex w16sdtdh wp14">
+  <w:p>
+    <w:pPr>
+      <w:pStyle w:val="Piedepgina"/>
+    </w:pPr>
+    <w:r>
+      <w:rPr>
+        <w:noProof/>
+        <w:color w:val="808080" w:themeColor="background1" w:themeShade="80"/>
+      </w:rPr>
+      <mc:AlternateContent>
+        <mc:Choice Requires="wpg">
+          <w:drawing>
+            <wp:anchor distT="0" distB="0" distL="0" distR="0" simplePos="0" relativeHeight="251660288" behindDoc="0" locked="0" layoutInCell="1" allowOverlap="1" wp14:anchorId="67F34C56" wp14:editId="7BC45C86">
+              <wp:simplePos x="0" y="0"/>
+              <wp:positionH relativeFrom="margin">
+                <wp:align>right</wp:align>
+              </wp:positionH>
+              <mc:AlternateContent>
+                <mc:Choice Requires="wp14">
+                  <wp:positionV relativeFrom="bottomMargin">
+                    <wp14:pctPosVOffset>20000</wp14:pctPosVOffset>
+                  </wp:positionV>
+                </mc:Choice>
+                <mc:Fallback>
+                  <wp:positionV relativeFrom="page">
+                    <wp:posOffset>9338310</wp:posOffset>
+                  </wp:positionV>
+                </mc:Fallback>
+              </mc:AlternateContent>
+              <wp:extent cx="5943600" cy="320040"/>
+              <wp:effectExtent l="0" t="0" r="0" b="3810"/>
+              <wp:wrapSquare wrapText="bothSides"/>
+              <wp:docPr id="37" name="Grupo 37"/>
+              <wp:cNvGraphicFramePr/>
+              <a:graphic xmlns:a="http://schemas.openxmlformats.org/drawingml/2006/main">
+                <a:graphicData uri="http://schemas.microsoft.com/office/word/2010/wordprocessingGroup">
+                  <wpg:wgp>
+                    <wpg:cNvGrpSpPr/>
+                    <wpg:grpSpPr>
+                      <a:xfrm>
+                        <a:off x="0" y="0"/>
+                        <a:ext cx="5943600" cy="320040"/>
+                        <a:chOff x="0" y="0"/>
+                        <a:chExt cx="5962650" cy="323851"/>
+                      </a:xfrm>
+                    </wpg:grpSpPr>
+                    <wps:wsp>
+                      <wps:cNvPr id="38" name="Rectángulo 38"/>
+                      <wps:cNvSpPr/>
+                      <wps:spPr>
+                        <a:xfrm>
+                          <a:off x="19050" y="0"/>
+                          <a:ext cx="5943600" cy="18826"/>
+                        </a:xfrm>
+                        <a:prstGeom prst="rect">
+                          <a:avLst/>
+                        </a:prstGeom>
+                        <a:solidFill>
+                          <a:schemeClr val="tx1"/>
+                        </a:solidFill>
+                        <a:ln>
+                          <a:noFill/>
+                        </a:ln>
+                      </wps:spPr>
+                      <wps:style>
+                        <a:lnRef idx="2">
+                          <a:schemeClr val="accent1">
+                            <a:shade val="50000"/>
+                          </a:schemeClr>
+                        </a:lnRef>
+                        <a:fillRef idx="1">
+                          <a:schemeClr val="accent1"/>
+                        </a:fillRef>
+                        <a:effectRef idx="0">
+                          <a:schemeClr val="accent1"/>
+                        </a:effectRef>
+                        <a:fontRef idx="minor">
+                          <a:schemeClr val="lt1"/>
+                        </a:fontRef>
+                      </wps:style>
+                      <wps:bodyPr rot="0" spcFirstLastPara="0" vertOverflow="overflow" horzOverflow="overflow" vert="horz" wrap="square" lIns="91440" tIns="45720" rIns="91440" bIns="45720" numCol="1" spcCol="0" rtlCol="0" fromWordArt="0" anchor="ctr" anchorCtr="0" forceAA="0" compatLnSpc="1">
+                        <a:prstTxWarp prst="textNoShape">
+                          <a:avLst/>
+                        </a:prstTxWarp>
+                        <a:noAutofit/>
+                      </wps:bodyPr>
+                    </wps:wsp>
+                    <wps:wsp>
+                      <wps:cNvPr id="39" name="Cuadro de texto 39"/>
+                      <wps:cNvSpPr txBox="1"/>
+                      <wps:spPr>
+                        <a:xfrm>
+                          <a:off x="0" y="66676"/>
+                          <a:ext cx="5943600" cy="257175"/>
+                        </a:xfrm>
+                        <a:prstGeom prst="rect">
+                          <a:avLst/>
+                        </a:prstGeom>
+                        <a:noFill/>
+                        <a:ln w="6350">
+                          <a:noFill/>
+                        </a:ln>
+                        <a:effectLst/>
+                      </wps:spPr>
+                      <wps:style>
+                        <a:lnRef idx="0">
+                          <a:schemeClr val="accent1"/>
+                        </a:lnRef>
+                        <a:fillRef idx="0">
+                          <a:schemeClr val="accent1"/>
+                        </a:fillRef>
+                        <a:effectRef idx="0">
+                          <a:schemeClr val="accent1"/>
+                        </a:effectRef>
+                        <a:fontRef idx="minor">
+                          <a:schemeClr val="dk1"/>
+                        </a:fontRef>
+                      </wps:style>
+                      <wps:txbx>
+                        <w:txbxContent>
+                          <w:sdt>
+                            <w:sdtPr>
+                              <w:rPr>
+                                <w:color w:val="7F7F7F" w:themeColor="text1" w:themeTint="80"/>
+                              </w:rPr>
+                              <w:alias w:val="Fecha"/>
+                              <w:tag w:val=""/>
+                              <w:id w:val="-1063724354"/>
+                              <w:dataBinding w:prefixMappings="xmlns:ns0='http://schemas.microsoft.com/office/2006/coverPageProps' " w:xpath="/ns0:CoverPageProperties[1]/ns0:PublishDate[1]" w:storeItemID="{55AF091B-3C7A-41E3-B477-F2FDAA23CFDA}"/>
+                              <w:date w:fullDate="2022-01-08T00:00:00Z">
+                                <w:dateFormat w:val="d 'de' MMMM 'de' yyyy"/>
+                                <w:lid w:val="es-ES"/>
+                                <w:storeMappedDataAs w:val="dateTime"/>
+                                <w:calendar w:val="gregorian"/>
+                              </w:date>
+                            </w:sdtPr>
+                            <w:sdtContent>
+                              <w:p>
+                                <w:pPr>
+                                  <w:jc w:val="right"/>
+                                  <w:rPr>
+                                    <w:color w:val="7F7F7F" w:themeColor="text1" w:themeTint="80"/>
+                                  </w:rPr>
+                                </w:pPr>
+                                <w:r>
+                                  <w:rPr>
+                                    <w:color w:val="7F7F7F" w:themeColor="text1" w:themeTint="80"/>
+                                    <w:lang w:val="es-ES"/>
+                                  </w:rPr>
+                                  <w:t>8 de enero de 2022</w:t>
+                                </w:r>
+                              </w:p>
+                            </w:sdtContent>
+                          </w:sdt>
+                          <w:p>
+                            <w:pPr>
+                              <w:jc w:val="right"/>
+                              <w:rPr>
+                                <w:color w:val="808080" w:themeColor="background1" w:themeShade="80"/>
+                              </w:rPr>
+                            </w:pPr>
+                          </w:p>
+                        </w:txbxContent>
+                      </wps:txbx>
+                      <wps:bodyPr rot="0" spcFirstLastPara="0" vertOverflow="overflow" horzOverflow="overflow" vert="horz" wrap="square" lIns="91440" tIns="45720" rIns="91440" bIns="0" numCol="1" spcCol="0" rtlCol="0" fromWordArt="0" anchor="b" anchorCtr="0" forceAA="0" compatLnSpc="1">
+                        <a:prstTxWarp prst="textNoShape">
+                          <a:avLst/>
+                        </a:prstTxWarp>
+                        <a:noAutofit/>
+                      </wps:bodyPr>
+                    </wps:wsp>
+                  </wpg:wgp>
+                </a:graphicData>
+              </a:graphic>
+              <wp14:sizeRelH relativeFrom="margin">
+                <wp14:pctWidth>100000</wp14:pctWidth>
+              </wp14:sizeRelH>
+              <wp14:sizeRelV relativeFrom="margin">
+                <wp14:pctHeight>0</wp14:pctHeight>
+              </wp14:sizeRelV>
+            </wp:anchor>
+          </w:drawing>
+        </mc:Choice>
+        <mc:Fallback>
+          <w:pict>
+            <v:group w14:anchorId="67F34C56" id="Grupo 37" o:spid="_x0000_s1026" style="position:absolute;margin-left:416.8pt;margin-top:0;width:468pt;height:25.2pt;z-index:251660288;mso-width-percent:1000;mso-top-percent:200;mso-wrap-distance-left:0;mso-wrap-distance-right:0;mso-position-horizontal:right;mso-position-horizontal-relative:margin;mso-position-vertical-relative:bottom-margin-area;mso-width-percent:1000;mso-top-percent:200;mso-width-relative:margin;mso-height-relative:margin" coordsize="59626,3238" o:gfxdata="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">
+              <v:rect id="Rectángulo 38" o:spid="_x0000_s1027" style="position:absolute;left:190;width:59436;height:188;visibility:visible;mso-wrap-style:square;v-text-anchor:middle" o:gfxdata="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" fillcolor="black [3213]" stroked="f" strokeweight="1pt"/>
+              <v:shapetype id="_x0000_t202" coordsize="21600,21600" o:spt="202" path="m,l,21600r21600,l21600,xe">
+                <v:stroke joinstyle="miter"/>
+                <v:path gradientshapeok="t" o:connecttype="rect"/>
+              </v:shapetype>
+              <v:shape id="Cuadro de texto 39" o:spid="_x0000_s1028" type="#_x0000_t202" style="position:absolute;top:666;width:59436;height:2572;visibility:visible;mso-wrap-style:square;v-text-anchor:bottom" o:gfxdata="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" filled="f" stroked="f" strokeweight=".5pt">
+                <v:textbox inset=",,,0">
+                  <w:txbxContent>
+                    <w:sdt>
+                      <w:sdtPr>
+                        <w:rPr>
+                          <w:color w:val="7F7F7F" w:themeColor="text1" w:themeTint="80"/>
+                        </w:rPr>
+                        <w:alias w:val="Fecha"/>
+                        <w:tag w:val=""/>
+                        <w:id w:val="-1063724354"/>
+                        <w:dataBinding w:prefixMappings="xmlns:ns0='http://schemas.microsoft.com/office/2006/coverPageProps' " w:xpath="/ns0:CoverPageProperties[1]/ns0:PublishDate[1]" w:storeItemID="{55AF091B-3C7A-41E3-B477-F2FDAA23CFDA}"/>
+                        <w:date w:fullDate="2022-01-08T00:00:00Z">
+                          <w:dateFormat w:val="d 'de' MMMM 'de' yyyy"/>
+                          <w:lid w:val="es-ES"/>
+                          <w:storeMappedDataAs w:val="dateTime"/>
+                          <w:calendar w:val="gregorian"/>
+                        </w:date>
+                      </w:sdtPr>
+                      <w:sdtContent>
+                        <w:p>
+                          <w:pPr>
+                            <w:jc w:val="right"/>
+                            <w:rPr>
+                              <w:color w:val="7F7F7F" w:themeColor="text1" w:themeTint="80"/>
+                            </w:rPr>
+                          </w:pPr>
+                          <w:r>
+                            <w:rPr>
+                              <w:color w:val="7F7F7F" w:themeColor="text1" w:themeTint="80"/>
+                              <w:lang w:val="es-ES"/>
+                            </w:rPr>
+                            <w:t>8 de enero de 2022</w:t>
+                          </w:r>
+                        </w:p>
+                      </w:sdtContent>
+                    </w:sdt>
+                    <w:p>
+                      <w:pPr>
+                        <w:jc w:val="right"/>
+                        <w:rPr>
+                          <w:color w:val="808080" w:themeColor="background1" w:themeShade="80"/>
+                        </w:rPr>
+                      </w:pPr>
+                    </w:p>
+                  </w:txbxContent>
+                </v:textbox>
+              </v:shape>
+              <w10:wrap type="square" anchorx="margin" anchory="margin"/>
+            </v:group>
+          </w:pict>
+        </mc:Fallback>
+      </mc:AlternateContent>
+    </w:r>
+    <w:r>
+      <w:rPr>
+        <w:noProof/>
+      </w:rPr>
+      <mc:AlternateContent>
+        <mc:Choice Requires="wps">
+          <w:drawing>
+            <wp:anchor distT="0" distB="0" distL="0" distR="0" simplePos="0" relativeHeight="251659264" behindDoc="0" locked="0" layoutInCell="1" allowOverlap="1" wp14:anchorId="371E865A" wp14:editId="29150656">
+              <wp:simplePos x="0" y="0"/>
+              <wp:positionH relativeFrom="rightMargin">
+                <wp:align>left</wp:align>
+              </wp:positionH>
+              <mc:AlternateContent>
+                <mc:Choice Requires="wp14">
+                  <wp:positionV relativeFrom="bottomMargin">
+                    <wp14:pctPosVOffset>20000</wp14:pctPosVOffset>
+                  </wp:positionV>
+                </mc:Choice>
+                <mc:Fallback>
+                  <wp:positionV relativeFrom="page">
+                    <wp:posOffset>9338310</wp:posOffset>
+                  </wp:positionV>
+                </mc:Fallback>
+              </mc:AlternateContent>
+              <wp:extent cx="457200" cy="320040"/>
+              <wp:effectExtent l="0" t="0" r="0" b="3810"/>
+              <wp:wrapSquare wrapText="bothSides"/>
+              <wp:docPr id="40" name="Rectángulo 40"/>
+              <wp:cNvGraphicFramePr/>
+              <a:graphic xmlns:a="http://schemas.openxmlformats.org/drawingml/2006/main">
+                <a:graphicData uri="http://schemas.microsoft.com/office/word/2010/wordprocessingShape">
+                  <wps:wsp>
+                    <wps:cNvSpPr/>
+                    <wps:spPr>
+                      <a:xfrm>
+                        <a:off x="0" y="0"/>
+                        <a:ext cx="457200" cy="320040"/>
+                      </a:xfrm>
+                      <a:prstGeom prst="rect">
+                        <a:avLst/>
+                      </a:prstGeom>
+                      <a:solidFill>
+                        <a:schemeClr val="tx1"/>
+                      </a:solidFill>
+                      <a:ln w="38100">
+                        <a:noFill/>
+                      </a:ln>
+                    </wps:spPr>
+                    <wps:style>
+                      <a:lnRef idx="2">
+                        <a:schemeClr val="accent1">
+                          <a:shade val="50000"/>
+                        </a:schemeClr>
+                      </a:lnRef>
+                      <a:fillRef idx="1">
+                        <a:schemeClr val="accent1"/>
+                      </a:fillRef>
+                      <a:effectRef idx="0">
+                        <a:schemeClr val="accent1"/>
+                      </a:effectRef>
+                      <a:fontRef idx="minor">
+                        <a:schemeClr val="lt1"/>
+                      </a:fontRef>
+                    </wps:style>
+                    <wps:txbx>
+                      <w:txbxContent>
+                        <w:p>
+                          <w:pPr>
+                            <w:jc w:val="right"/>
+                            <w:rPr>
+                              <w:color w:val="FFFFFF" w:themeColor="background1"/>
+                              <w:sz w:val="28"/>
+                              <w:szCs w:val="28"/>
+                            </w:rPr>
+                          </w:pPr>
+                          <w:r>
+                            <w:rPr>
+                              <w:color w:val="FFFFFF" w:themeColor="background1"/>
+                              <w:sz w:val="28"/>
+                              <w:szCs w:val="28"/>
+                            </w:rPr>
+                            <w:fldChar w:fldCharType="begin"/>
+                          </w:r>
+                          <w:r>
+                            <w:rPr>
+                              <w:color w:val="FFFFFF" w:themeColor="background1"/>
+                              <w:sz w:val="28"/>
+                              <w:szCs w:val="28"/>
+                            </w:rPr>
+                            <w:instrText>PAGE   \* MERGEFORMAT</w:instrText>
+                          </w:r>
+                          <w:r>
+                            <w:rPr>
+                              <w:color w:val="FFFFFF" w:themeColor="background1"/>
+                              <w:sz w:val="28"/>
+                              <w:szCs w:val="28"/>
+                            </w:rPr>
+                            <w:fldChar w:fldCharType="separate"/>
+                          </w:r>
+                          <w:r>
+                            <w:rPr>
+                              <w:color w:val="FFFFFF" w:themeColor="background1"/>
+                              <w:sz w:val="28"/>
+                              <w:szCs w:val="28"/>
+                              <w:lang w:val="es-ES"/>
+                            </w:rPr>
+                            <w:t>2</w:t>
+                          </w:r>
+                          <w:r>
+                            <w:rPr>
+                              <w:color w:val="FFFFFF" w:themeColor="background1"/>
+                              <w:sz w:val="28"/>
+                              <w:szCs w:val="28"/>
+                            </w:rPr>
+                            <w:fldChar w:fldCharType="end"/>
+                          </w:r>
+                        </w:p>
+                      </w:txbxContent>
+                    </wps:txbx>
+                    <wps:bodyPr rot="0" spcFirstLastPara="0" vertOverflow="overflow" horzOverflow="overflow" vert="horz" wrap="square" lIns="91440" tIns="45720" rIns="91440" bIns="45720" numCol="1" spcCol="0" rtlCol="0" fromWordArt="0" anchor="b" anchorCtr="0" forceAA="0" compatLnSpc="1">
+                      <a:prstTxWarp prst="textNoShape">
+                        <a:avLst/>
+                      </a:prstTxWarp>
+                      <a:noAutofit/>
+                    </wps:bodyPr>
+                  </wps:wsp>
+                </a:graphicData>
+              </a:graphic>
+              <wp14:sizeRelH relativeFrom="margin">
+                <wp14:pctWidth>0</wp14:pctWidth>
+              </wp14:sizeRelH>
+              <wp14:sizeRelV relativeFrom="margin">
+                <wp14:pctHeight>0</wp14:pctHeight>
+              </wp14:sizeRelV>
+            </wp:anchor>
+          </w:drawing>
+        </mc:Choice>
+        <mc:Fallback>
+          <w:pict>
+            <v:rect w14:anchorId="371E865A" id="Rectángulo 40" o:spid="_x0000_s1029" style="position:absolute;margin-left:0;margin-top:0;width:36pt;height:25.2pt;z-index:251659264;visibility:visible;mso-wrap-style:square;mso-width-percent:0;mso-height-percent:0;mso-top-percent:200;mso-wrap-distance-left:0;mso-wrap-distance-top:0;mso-wrap-distance-right:0;mso-wrap-distance-bottom:0;mso-position-horizontal:left;mso-position-horizontal-relative:right-margin-area;mso-position-vertical-relative:bottom-margin-area;mso-width-percent:0;mso-height-percent:0;mso-top-percent:200;mso-width-relative:margin;mso-height-relative:margin;v-text-anchor:bottom" o:gfxdata="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" fillcolor="black [3213]" stroked="f" strokeweight="3pt">
+              <v:textbox>
+                <w:txbxContent>
+                  <w:p>
+                    <w:pPr>
+                      <w:jc w:val="right"/>
+                      <w:rPr>
+                        <w:color w:val="FFFFFF" w:themeColor="background1"/>
+                        <w:sz w:val="28"/>
+                        <w:szCs w:val="28"/>
+                      </w:rPr>
+                    </w:pPr>
+                    <w:r>
+                      <w:rPr>
+                        <w:color w:val="FFFFFF" w:themeColor="background1"/>
+                        <w:sz w:val="28"/>
+                        <w:szCs w:val="28"/>
+                      </w:rPr>
+                      <w:fldChar w:fldCharType="begin"/>
+                    </w:r>
+                    <w:r>
+                      <w:rPr>
+                        <w:color w:val="FFFFFF" w:themeColor="background1"/>
+                        <w:sz w:val="28"/>
+                        <w:szCs w:val="28"/>
+                      </w:rPr>
+                      <w:instrText>PAGE   \* MERGEFORMAT</w:instrText>
+                    </w:r>
+                    <w:r>
+                      <w:rPr>
+                        <w:color w:val="FFFFFF" w:themeColor="background1"/>
+                        <w:sz w:val="28"/>
+                        <w:szCs w:val="28"/>
+                      </w:rPr>
+                      <w:fldChar w:fldCharType="separate"/>
+                    </w:r>
+                    <w:r>
+                      <w:rPr>
+                        <w:color w:val="FFFFFF" w:themeColor="background1"/>
+                        <w:sz w:val="28"/>
+                        <w:szCs w:val="28"/>
+                        <w:lang w:val="es-ES"/>
+                      </w:rPr>
+                      <w:t>2</w:t>
+                    </w:r>
+                    <w:r>
+                      <w:rPr>
+                        <w:color w:val="FFFFFF" w:themeColor="background1"/>
+                        <w:sz w:val="28"/>
+                        <w:szCs w:val="28"/>
+                      </w:rPr>
+                      <w:fldChar w:fldCharType="end"/>
+                    </w:r>
+                  </w:p>
+                </w:txbxContent>
+              </v:textbox>
+              <w10:wrap type="square" anchorx="margin" anchory="margin"/>
+            </v:rect>
+          </w:pict>
+        </mc:Fallback>
+      </mc:AlternateContent>
+    </w:r>
+  </w:p>
+</w:ftr>
+</file>
+
+<file path=word/footnotes.xml><?xml version="1.0" encoding="utf-8"?>
+<w:footnotes xmlns:wpc="http://schemas.microsoft.com/office/word/2010/wordprocessingCanvas" xmlns:cx="http://schemas.microsoft.com/office/drawing/2014/chartex" xmlns:cx1="http://schemas.microsoft.com/office/drawing/2015/9/8/chartex" xmlns:cx2="http://schemas.microsoft.com/office/drawing/2015/10/21/chartex" xmlns:cx3="http://schemas.microsoft.com/office/drawing/2016/5/9/chartex" xmlns:cx4="http://schemas.microsoft.com/office/drawing/2016/5/10/chartex" xmlns:cx5="http://schemas.microsoft.com/office/drawing/2016/5/11/chartex" xmlns:cx6="http://schemas.microsoft.com/office/drawing/2016/5/12/chartex" xmlns:cx7="http://schemas.microsoft.com/office/drawing/2016/5/13/chartex" xmlns:cx8="http://schemas.microsoft.com/office/drawing/2016/5/14/chartex" xmlns:mc="http://schemas.openxmlformats.org/markup-compatibility/2006" xmlns:aink="http://schemas.microsoft.com/office/drawing/2016/ink" xmlns:am3d="http://schemas.microsoft.com/office/drawing/2017/model3d" xmlns:o="urn:schemas-microsoft-com:office:office" xmlns:r="http://schemas.openxmlformats.org/officeDocument/2006/relationships" xmlns:m="http://schemas.openxmlformats.org/officeDocument/2006/math" xmlns:v="urn:schemas-microsoft-com:vml" xmlns:wp14="http://schemas.microsoft.com/office/word/2010/wordprocessingDrawing" xmlns:wp="http://schemas.openxmlformats.org/drawingml/2006/wordprocessingDrawing" xmlns:w10="urn:schemas-microsoft-com:office:word" xmlns:w="http://schemas.openxmlformats.org/wordprocessingml/2006/main" xmlns:w14="http://schemas.microsoft.com/office/word/2010/wordml" xmlns:w15="http://schemas.microsoft.com/office/word/2012/wordml" xmlns:w16cex="http://schemas.microsoft.com/office/word/2018/wordml/cex" xmlns:w16cid="http://schemas.microsoft.com/office/word/2016/wordml/cid" xmlns:w16="http://schemas.microsoft.com/office/word/2018/wordml" xmlns:w16sdtdh="http://schemas.microsoft.com/office/word/2020/wordml/sdtdatahash" xmlns:w16se="http://schemas.microsoft.com/office/word/2015/wordml/symex" xmlns:wpg="http://schemas.microsoft.com/office/word/2010/wordprocessingGroup" xmlns:wpi="http://schemas.microsoft.com/office/word/2010/wordprocessingInk" xmlns:wne="http://schemas.microsoft.com/office/word/2006/wordml" xmlns:wps="http://schemas.microsoft.com/office/word/2010/wordprocessingShape" mc:Ignorable="w14 w15 w16se w16cid w16 w16cex w16sdtdh wp14">
+  <w:footnote w:type="separator" w:id="-1">
+    <w:p>
+      <w:pPr>
+        <w:spacing w:after="0" w:line="240" w:lineRule="auto"/>
+      </w:pPr>
+      <w:r>
+        <w:separator/>
+      </w:r>
+    </w:p>
+  </w:footnote>
+  <w:footnote w:type="continuationSeparator" w:id="0">
+    <w:p>
+      <w:pPr>
+        <w:spacing w:after="0" w:line="240" w:lineRule="auto"/>
+      </w:pPr>
+      <w:r>
+        <w:continuationSeparator/>
+      </w:r>
+    </w:p>
+  </w:footnote>
+</w:footnotes>
+</file>
+
 <file path=word/numbering.xml><?xml version="1.0" encoding="utf-8"?>
 <w:numbering xmlns:wpc="http://schemas.microsoft.com/office/word/2010/wordprocessingCanvas" xmlns:cx="http://schemas.microsoft.com/office/drawing/2014/chartex" xmlns:cx1="http://schemas.microsoft.com/office/drawing/2015/9/8/chartex" xmlns:cx2="http://schemas.microsoft.com/office/drawing/2015/10/21/chartex" xmlns:cx3="http://schemas.microsoft.com/office/drawing/2016/5/9/chartex" xmlns:cx4="http://schemas.microsoft.com/office/drawing/2016/5/10/chartex" xmlns:cx5="http://schemas.microsoft.com/office/drawing/2016/5/11/chartex" xmlns:cx6="http://schemas.microsoft.com/office/drawing/2016/5/12/chartex" xmlns:cx7="http://schemas.microsoft.com/office/drawing/2016/5/13/chartex" xmlns:cx8="http://schemas.microsoft.com/office/drawing/2016/5/14/chartex" xmlns:mc="http://schemas.openxmlformats.org/markup-compatibility/2006" xmlns:aink="http://schemas.microsoft.com/office/drawing/2016/ink" xmlns:am3d="http://schemas.microsoft.com/office/drawing/2017/model3d" xmlns:o="urn:schemas-microsoft-com:office:office" xmlns:r="http://schemas.openxmlformats.org/officeDocument/2006/relationships" xmlns:m="http://schemas.openxmlformats.org/officeDocument/2006/math" xmlns:v="urn:schemas-microsoft-com:vml" xmlns:wp14="http://schemas.microsoft.com/office/word/2010/wordprocessingDrawing" xmlns:wp="http://schemas.openxmlformats.org/drawingml/2006/wordprocessingDrawing" xmlns:w10="urn:schemas-microsoft-com:office:word" xmlns:w="http://schemas.openxmlformats.org/wordprocessingml/2006/main" xmlns:w14="http://schemas.microsoft.com/office/word/2010/wordml" xmlns:w15="http://schemas.microsoft.com/office/word/2012/wordml" xmlns:w16cex="http://schemas.microsoft.com/office/word/2018/wordml/cex" xmlns:w16cid="http://schemas.microsoft.com/office/word/2016/wordml/cid" xmlns:w16="http://schemas.microsoft.com/office/word/2018/wordml" xmlns:w16sdtdh="http://schemas.microsoft.com/office/word/2020/wordml/sdtdatahash" xmlns:w16se="http://schemas.microsoft.com/office/word/2015/wordml/symex" xmlns:wpg="http://schemas.microsoft.com/office/word/2010/wordprocessingGroup" xmlns:wpi="http://schemas.microsoft.com/office/word/2010/wordprocessingInk" xmlns:wne="http://schemas.microsoft.com/office/word/2006/wordml" xmlns:wps="http://schemas.microsoft.com/office/word/2010/wordprocessingShape" mc:Ignorable="w14 w15 w16se w16cid w16 w16cex w16sdtdh wp14">
   <w:abstractNum w:abstractNumId="0" w15:restartNumberingAfterBreak="0">
@@ -3602,6 +4747,119 @@
     </w:lvl>
   </w:abstractNum>
   <w:abstractNum w:abstractNumId="3" w15:restartNumberingAfterBreak="0">
+    <w:nsid w:val="21AD2738"/>
+    <w:multiLevelType w:val="hybridMultilevel"/>
+    <w:tmpl w:val="74602ADE"/>
+    <w:lvl w:ilvl="0" w:tplc="080A0001">
+      <w:start w:val="1"/>
+      <w:numFmt w:val="bullet"/>
+      <w:lvlText w:val=""/>
+      <w:lvlJc w:val="left"/>
+      <w:pPr>
+        <w:ind w:left="720" w:hanging="360"/>
+      </w:pPr>
+      <w:rPr>
+        <w:rFonts w:ascii="Symbol" w:hAnsi="Symbol" w:hint="default"/>
+      </w:rPr>
+    </w:lvl>
+    <w:lvl w:ilvl="1" w:tplc="080A0003" w:tentative="1">
+      <w:start w:val="1"/>
+      <w:numFmt w:val="bullet"/>
+      <w:lvlText w:val="o"/>
+      <w:lvlJc w:val="left"/>
+      <w:pPr>
+        <w:ind w:left="1440" w:hanging="360"/>
+      </w:pPr>
+      <w:rPr>
+        <w:rFonts w:ascii="Courier New" w:hAnsi="Courier New" w:cs="Courier New" w:hint="default"/>
+      </w:rPr>
+    </w:lvl>
+    <w:lvl w:ilvl="2" w:tplc="080A0005" w:tentative="1">
+      <w:start w:val="1"/>
+      <w:numFmt w:val="bullet"/>
+      <w:lvlText w:val=""/>
+      <w:lvlJc w:val="left"/>
+      <w:pPr>
+        <w:ind w:left="2160" w:hanging="360"/>
+      </w:pPr>
+      <w:rPr>
+        <w:rFonts w:ascii="Wingdings" w:hAnsi="Wingdings" w:hint="default"/>
+      </w:rPr>
+    </w:lvl>
+    <w:lvl w:ilvl="3" w:tplc="080A0001" w:tentative="1">
+      <w:start w:val="1"/>
+      <w:numFmt w:val="bullet"/>
+      <w:lvlText w:val=""/>
+      <w:lvlJc w:val="left"/>
+      <w:pPr>
+        <w:ind w:left="2880" w:hanging="360"/>
+      </w:pPr>
+      <w:rPr>
+        <w:rFonts w:ascii="Symbol" w:hAnsi="Symbol" w:hint="default"/>
+      </w:rPr>
+    </w:lvl>
+    <w:lvl w:ilvl="4" w:tplc="080A0003" w:tentative="1">
+      <w:start w:val="1"/>
+      <w:numFmt w:val="bullet"/>
+      <w:lvlText w:val="o"/>
+      <w:lvlJc w:val="left"/>
+      <w:pPr>
+        <w:ind w:left="3600" w:hanging="360"/>
+      </w:pPr>
+      <w:rPr>
+        <w:rFonts w:ascii="Courier New" w:hAnsi="Courier New" w:cs="Courier New" w:hint="default"/>
+      </w:rPr>
+    </w:lvl>
+    <w:lvl w:ilvl="5" w:tplc="080A0005" w:tentative="1">
+      <w:start w:val="1"/>
+      <w:numFmt w:val="bullet"/>
+      <w:lvlText w:val=""/>
+      <w:lvlJc w:val="left"/>
+      <w:pPr>
+        <w:ind w:left="4320" w:hanging="360"/>
+      </w:pPr>
+      <w:rPr>
+        <w:rFonts w:ascii="Wingdings" w:hAnsi="Wingdings" w:hint="default"/>
+      </w:rPr>
+    </w:lvl>
+    <w:lvl w:ilvl="6" w:tplc="080A0001" w:tentative="1">
+      <w:start w:val="1"/>
+      <w:numFmt w:val="bullet"/>
+      <w:lvlText w:val=""/>
+      <w:lvlJc w:val="left"/>
+      <w:pPr>
+        <w:ind w:left="5040" w:hanging="360"/>
+      </w:pPr>
+      <w:rPr>
+        <w:rFonts w:ascii="Symbol" w:hAnsi="Symbol" w:hint="default"/>
+      </w:rPr>
+    </w:lvl>
+    <w:lvl w:ilvl="7" w:tplc="080A0003" w:tentative="1">
+      <w:start w:val="1"/>
+      <w:numFmt w:val="bullet"/>
+      <w:lvlText w:val="o"/>
+      <w:lvlJc w:val="left"/>
+      <w:pPr>
+        <w:ind w:left="5760" w:hanging="360"/>
+      </w:pPr>
+      <w:rPr>
+        <w:rFonts w:ascii="Courier New" w:hAnsi="Courier New" w:cs="Courier New" w:hint="default"/>
+      </w:rPr>
+    </w:lvl>
+    <w:lvl w:ilvl="8" w:tplc="080A0005" w:tentative="1">
+      <w:start w:val="1"/>
+      <w:numFmt w:val="bullet"/>
+      <w:lvlText w:val=""/>
+      <w:lvlJc w:val="left"/>
+      <w:pPr>
+        <w:ind w:left="6480" w:hanging="360"/>
+      </w:pPr>
+      <w:rPr>
+        <w:rFonts w:ascii="Wingdings" w:hAnsi="Wingdings" w:hint="default"/>
+      </w:rPr>
+    </w:lvl>
+  </w:abstractNum>
+  <w:abstractNum w:abstractNumId="4" w15:restartNumberingAfterBreak="0">
     <w:nsid w:val="31751041"/>
     <w:multiLevelType w:val="hybridMultilevel"/>
     <w:tmpl w:val="6BB46062"/>
@@ -3714,7 +4972,7 @@
       </w:rPr>
     </w:lvl>
   </w:abstractNum>
-  <w:abstractNum w:abstractNumId="4" w15:restartNumberingAfterBreak="0">
+  <w:abstractNum w:abstractNumId="5" w15:restartNumberingAfterBreak="0">
     <w:nsid w:val="34F849DA"/>
     <w:multiLevelType w:val="hybridMultilevel"/>
     <w:tmpl w:val="09B60546"/>
@@ -3803,7 +5061,7 @@
       </w:pPr>
     </w:lvl>
   </w:abstractNum>
-  <w:abstractNum w:abstractNumId="5" w15:restartNumberingAfterBreak="0">
+  <w:abstractNum w:abstractNumId="6" w15:restartNumberingAfterBreak="0">
     <w:nsid w:val="3935691D"/>
     <w:multiLevelType w:val="hybridMultilevel"/>
     <w:tmpl w:val="814EF884"/>
@@ -3892,7 +5150,7 @@
       </w:pPr>
     </w:lvl>
   </w:abstractNum>
-  <w:abstractNum w:abstractNumId="6" w15:restartNumberingAfterBreak="0">
+  <w:abstractNum w:abstractNumId="7" w15:restartNumberingAfterBreak="0">
     <w:nsid w:val="3B2D7052"/>
     <w:multiLevelType w:val="hybridMultilevel"/>
     <w:tmpl w:val="8F8A25D0"/>
@@ -3981,7 +5239,7 @@
       </w:pPr>
     </w:lvl>
   </w:abstractNum>
-  <w:abstractNum w:abstractNumId="7" w15:restartNumberingAfterBreak="0">
+  <w:abstractNum w:abstractNumId="8" w15:restartNumberingAfterBreak="0">
     <w:nsid w:val="438C1D95"/>
     <w:multiLevelType w:val="hybridMultilevel"/>
     <w:tmpl w:val="2B28F16E"/>
@@ -4070,7 +5328,7 @@
       </w:pPr>
     </w:lvl>
   </w:abstractNum>
-  <w:abstractNum w:abstractNumId="8" w15:restartNumberingAfterBreak="0">
+  <w:abstractNum w:abstractNumId="9" w15:restartNumberingAfterBreak="0">
     <w:nsid w:val="43DD3362"/>
     <w:multiLevelType w:val="hybridMultilevel"/>
     <w:tmpl w:val="EBB4F660"/>
@@ -4159,7 +5417,7 @@
       </w:pPr>
     </w:lvl>
   </w:abstractNum>
-  <w:abstractNum w:abstractNumId="9" w15:restartNumberingAfterBreak="0">
+  <w:abstractNum w:abstractNumId="10" w15:restartNumberingAfterBreak="0">
     <w:nsid w:val="66AF2458"/>
     <w:multiLevelType w:val="hybridMultilevel"/>
     <w:tmpl w:val="A11C3C06"/>
@@ -4249,34 +5507,37 @@
     </w:lvl>
   </w:abstractNum>
   <w:num w:numId="1">
-    <w:abstractNumId w:val="3"/>
+    <w:abstractNumId w:val="4"/>
   </w:num>
   <w:num w:numId="2">
     <w:abstractNumId w:val="0"/>
   </w:num>
   <w:num w:numId="3">
-    <w:abstractNumId w:val="5"/>
+    <w:abstractNumId w:val="6"/>
   </w:num>
   <w:num w:numId="4">
     <w:abstractNumId w:val="1"/>
   </w:num>
   <w:num w:numId="5">
+    <w:abstractNumId w:val="9"/>
+  </w:num>
+  <w:num w:numId="6">
     <w:abstractNumId w:val="8"/>
   </w:num>
-  <w:num w:numId="6">
+  <w:num w:numId="7">
     <w:abstractNumId w:val="7"/>
   </w:num>
-  <w:num w:numId="7">
-    <w:abstractNumId w:val="6"/>
-  </w:num>
   <w:num w:numId="8">
-    <w:abstractNumId w:val="9"/>
+    <w:abstractNumId w:val="10"/>
   </w:num>
   <w:num w:numId="9">
     <w:abstractNumId w:val="2"/>
   </w:num>
   <w:num w:numId="10">
-    <w:abstractNumId w:val="4"/>
+    <w:abstractNumId w:val="5"/>
+  </w:num>
+  <w:num w:numId="11">
+    <w:abstractNumId w:val="3"/>
   </w:num>
 </w:numbering>
 </file>
@@ -4680,6 +5941,50 @@
     <w:name w:val="Normal"/>
     <w:qFormat/>
   </w:style>
+  <w:style w:type="paragraph" w:styleId="Ttulo2">
+    <w:name w:val="heading 2"/>
+    <w:basedOn w:val="Normal"/>
+    <w:next w:val="Normal"/>
+    <w:link w:val="Ttulo2Car"/>
+    <w:uiPriority w:val="9"/>
+    <w:unhideWhenUsed/>
+    <w:qFormat/>
+    <w:rsid w:val="00EB0D36"/>
+    <w:pPr>
+      <w:keepNext/>
+      <w:keepLines/>
+      <w:spacing w:before="40" w:after="0"/>
+      <w:outlineLvl w:val="1"/>
+    </w:pPr>
+    <w:rPr>
+      <w:rFonts w:asciiTheme="majorHAnsi" w:eastAsiaTheme="majorEastAsia" w:hAnsiTheme="majorHAnsi" w:cstheme="majorBidi"/>
+      <w:color w:val="2F5496" w:themeColor="accent1" w:themeShade="BF"/>
+      <w:sz w:val="26"/>
+      <w:szCs w:val="26"/>
+    </w:rPr>
+  </w:style>
+  <w:style w:type="paragraph" w:styleId="Ttulo3">
+    <w:name w:val="heading 3"/>
+    <w:basedOn w:val="Normal"/>
+    <w:next w:val="Normal"/>
+    <w:link w:val="Ttulo3Car"/>
+    <w:uiPriority w:val="9"/>
+    <w:unhideWhenUsed/>
+    <w:qFormat/>
+    <w:rsid w:val="00EB0D36"/>
+    <w:pPr>
+      <w:keepNext/>
+      <w:keepLines/>
+      <w:spacing w:before="40" w:after="0"/>
+      <w:outlineLvl w:val="2"/>
+    </w:pPr>
+    <w:rPr>
+      <w:rFonts w:asciiTheme="majorHAnsi" w:eastAsiaTheme="majorEastAsia" w:hAnsiTheme="majorHAnsi" w:cstheme="majorBidi"/>
+      <w:color w:val="1F3763" w:themeColor="accent1" w:themeShade="7F"/>
+      <w:sz w:val="24"/>
+      <w:szCs w:val="24"/>
+    </w:rPr>
+  </w:style>
   <w:style w:type="character" w:default="1" w:styleId="Fuentedeprrafopredeter">
     <w:name w:val="Default Paragraph Font"/>
     <w:uiPriority w:val="1"/>
@@ -4711,7 +6016,6 @@
     <w:name w:val="Normal (Web)"/>
     <w:basedOn w:val="Normal"/>
     <w:uiPriority w:val="99"/>
-    <w:semiHidden/>
     <w:unhideWhenUsed/>
     <w:rsid w:val="00134DF7"/>
     <w:pPr>
@@ -4757,6 +6061,128 @@
       <w:sz w:val="56"/>
       <w:szCs w:val="56"/>
     </w:rPr>
+  </w:style>
+  <w:style w:type="paragraph" w:styleId="Encabezado">
+    <w:name w:val="header"/>
+    <w:basedOn w:val="Normal"/>
+    <w:link w:val="EncabezadoCar"/>
+    <w:uiPriority w:val="99"/>
+    <w:unhideWhenUsed/>
+    <w:rsid w:val="0015223C"/>
+    <w:pPr>
+      <w:tabs>
+        <w:tab w:val="center" w:pos="4419"/>
+        <w:tab w:val="right" w:pos="8838"/>
+      </w:tabs>
+      <w:spacing w:after="0" w:line="240" w:lineRule="auto"/>
+    </w:pPr>
+  </w:style>
+  <w:style w:type="character" w:customStyle="1" w:styleId="EncabezadoCar">
+    <w:name w:val="Encabezado Car"/>
+    <w:basedOn w:val="Fuentedeprrafopredeter"/>
+    <w:link w:val="Encabezado"/>
+    <w:uiPriority w:val="99"/>
+    <w:rsid w:val="0015223C"/>
+  </w:style>
+  <w:style w:type="paragraph" w:styleId="Piedepgina">
+    <w:name w:val="footer"/>
+    <w:basedOn w:val="Normal"/>
+    <w:link w:val="PiedepginaCar"/>
+    <w:uiPriority w:val="99"/>
+    <w:unhideWhenUsed/>
+    <w:rsid w:val="0015223C"/>
+    <w:pPr>
+      <w:tabs>
+        <w:tab w:val="center" w:pos="4419"/>
+        <w:tab w:val="right" w:pos="8838"/>
+      </w:tabs>
+      <w:spacing w:after="0" w:line="240" w:lineRule="auto"/>
+    </w:pPr>
+  </w:style>
+  <w:style w:type="character" w:customStyle="1" w:styleId="PiedepginaCar">
+    <w:name w:val="Pie de página Car"/>
+    <w:basedOn w:val="Fuentedeprrafopredeter"/>
+    <w:link w:val="Piedepgina"/>
+    <w:uiPriority w:val="99"/>
+    <w:rsid w:val="0015223C"/>
+  </w:style>
+  <w:style w:type="paragraph" w:styleId="Revisin">
+    <w:name w:val="Revision"/>
+    <w:hidden/>
+    <w:uiPriority w:val="99"/>
+    <w:semiHidden/>
+    <w:rsid w:val="0015223C"/>
+    <w:pPr>
+      <w:spacing w:after="0" w:line="240" w:lineRule="auto"/>
+    </w:pPr>
+  </w:style>
+  <w:style w:type="character" w:customStyle="1" w:styleId="Ttulo2Car">
+    <w:name w:val="Título 2 Car"/>
+    <w:basedOn w:val="Fuentedeprrafopredeter"/>
+    <w:link w:val="Ttulo2"/>
+    <w:uiPriority w:val="9"/>
+    <w:rsid w:val="00EB0D36"/>
+    <w:rPr>
+      <w:rFonts w:asciiTheme="majorHAnsi" w:eastAsiaTheme="majorEastAsia" w:hAnsiTheme="majorHAnsi" w:cstheme="majorBidi"/>
+      <w:color w:val="2F5496" w:themeColor="accent1" w:themeShade="BF"/>
+      <w:sz w:val="26"/>
+      <w:szCs w:val="26"/>
+    </w:rPr>
+  </w:style>
+  <w:style w:type="character" w:customStyle="1" w:styleId="Ttulo3Car">
+    <w:name w:val="Título 3 Car"/>
+    <w:basedOn w:val="Fuentedeprrafopredeter"/>
+    <w:link w:val="Ttulo3"/>
+    <w:uiPriority w:val="9"/>
+    <w:rsid w:val="00EB0D36"/>
+    <w:rPr>
+      <w:rFonts w:asciiTheme="majorHAnsi" w:eastAsiaTheme="majorEastAsia" w:hAnsiTheme="majorHAnsi" w:cstheme="majorBidi"/>
+      <w:color w:val="1F3763" w:themeColor="accent1" w:themeShade="7F"/>
+      <w:sz w:val="24"/>
+      <w:szCs w:val="24"/>
+    </w:rPr>
+  </w:style>
+  <w:style w:type="paragraph" w:styleId="Subttulo">
+    <w:name w:val="Subtitle"/>
+    <w:basedOn w:val="Normal"/>
+    <w:next w:val="Normal"/>
+    <w:link w:val="SubttuloCar"/>
+    <w:uiPriority w:val="11"/>
+    <w:qFormat/>
+    <w:rsid w:val="00EB0D36"/>
+    <w:pPr>
+      <w:numPr>
+        <w:ilvl w:val="1"/>
+      </w:numPr>
+    </w:pPr>
+    <w:rPr>
+      <w:rFonts w:eastAsiaTheme="minorEastAsia"/>
+      <w:color w:val="5A5A5A" w:themeColor="text1" w:themeTint="A5"/>
+      <w:spacing w:val="15"/>
+    </w:rPr>
+  </w:style>
+  <w:style w:type="character" w:customStyle="1" w:styleId="SubttuloCar">
+    <w:name w:val="Subtítulo Car"/>
+    <w:basedOn w:val="Fuentedeprrafopredeter"/>
+    <w:link w:val="Subttulo"/>
+    <w:uiPriority w:val="11"/>
+    <w:rsid w:val="00EB0D36"/>
+    <w:rPr>
+      <w:rFonts w:eastAsiaTheme="minorEastAsia"/>
+      <w:color w:val="5A5A5A" w:themeColor="text1" w:themeTint="A5"/>
+      <w:spacing w:val="15"/>
+    </w:rPr>
+  </w:style>
+  <w:style w:type="paragraph" w:styleId="Prrafodelista">
+    <w:name w:val="List Paragraph"/>
+    <w:basedOn w:val="Normal"/>
+    <w:uiPriority w:val="34"/>
+    <w:qFormat/>
+    <w:rsid w:val="00EB0D36"/>
+    <w:pPr>
+      <w:ind w:left="720"/>
+      <w:contextualSpacing/>
+    </w:pPr>
   </w:style>
 </w:styles>
 </file>
@@ -5054,4 +6480,35 @@
     </a:ext>
   </a:extLst>
 </a:theme>
+</file>
+
+<file path=customXml/item1.xml><?xml version="1.0" encoding="utf-8"?>
+<CoverPageProperties xmlns="http://schemas.microsoft.com/office/2006/coverPageProps">
+  <PublishDate>2022-01-08T00:00:00</PublishDate>
+  <Abstract/>
+  <CompanyAddress/>
+  <CompanyPhone/>
+  <CompanyFax/>
+  <CompanyEmail/>
+</CoverPageProperties>
+</file>
+
+<file path=customXml/item2.xml><?xml version="1.0" encoding="utf-8"?>
+<b:Sources xmlns:b="http://schemas.openxmlformats.org/officeDocument/2006/bibliography" xmlns="http://schemas.openxmlformats.org/officeDocument/2006/bibliography" SelectedStyle="\APASixthEditionOfficeOnline.xsl" StyleName="APA" Version="6"/>
+</file>
+
+<file path=customXml/itemProps1.xml><?xml version="1.0" encoding="utf-8"?>
+<ds:datastoreItem xmlns:ds="http://schemas.openxmlformats.org/officeDocument/2006/customXml" ds:itemID="{55AF091B-3C7A-41E3-B477-F2FDAA23CFDA}">
+  <ds:schemaRefs>
+    <ds:schemaRef ds:uri="http://schemas.microsoft.com/office/2006/coverPageProps"/>
+  </ds:schemaRefs>
+</ds:datastoreItem>
+</file>
+
+<file path=customXml/itemProps2.xml><?xml version="1.0" encoding="utf-8"?>
+<ds:datastoreItem xmlns:ds="http://schemas.openxmlformats.org/officeDocument/2006/customXml" ds:itemID="{69C24C00-012C-4F32-A456-3066363B3AD5}">
+  <ds:schemaRefs>
+    <ds:schemaRef ds:uri="http://schemas.openxmlformats.org/officeDocument/2006/bibliography"/>
+  </ds:schemaRefs>
+</ds:datastoreItem>
 </file>
</xml_diff>

<commit_message>
No recuerdo que cambie xd
</commit_message>
<xml_diff>
--- a/Especificaciones_suplementarias.docx
+++ b/Especificaciones_suplementarias.docx
@@ -3728,7 +3728,7 @@
           <w:sz w:val="24"/>
           <w:szCs w:val="24"/>
         </w:rPr>
-        <w:t>comun</w:t>
+        <w:t>común</w:t>
       </w:r>
       <w:r>
         <w:rPr>
@@ -3858,7 +3858,21 @@
           <w:rFonts w:ascii="Cambria" w:hAnsi="Cambria"/>
           <w:color w:val="000000"/>
         </w:rPr>
-        <w:t>El tiempo máximo de fuera de servicio de las aplicaciones depende de los  servidores de datos, servidores de datos y la base de datos. La misma debe ser: </w:t>
+        <w:t xml:space="preserve">El tiempo máximo de fuera de servicio de las aplicaciones depende de </w:t>
+      </w:r>
+      <w:r>
+        <w:rPr>
+          <w:rFonts w:ascii="Cambria" w:hAnsi="Cambria"/>
+          <w:color w:val="000000"/>
+        </w:rPr>
+        <w:t>los servidores</w:t>
+      </w:r>
+      <w:r>
+        <w:rPr>
+          <w:rFonts w:ascii="Cambria" w:hAnsi="Cambria"/>
+          <w:color w:val="000000"/>
+        </w:rPr>
+        <w:t xml:space="preserve"> de datos y la base de datos. La misma debe ser: </w:t>
       </w:r>
     </w:p>
     <w:p>
@@ -3872,7 +3886,13 @@
         <w:ind w:right="374"/>
       </w:pPr>
       <w:r>
-        <w:t>Falla común : 2 minutos.</w:t>
+        <w:t xml:space="preserve">Falla </w:t>
+      </w:r>
+      <w:r>
+        <w:t>común:</w:t>
+      </w:r>
+      <w:r>
+        <w:t xml:space="preserve"> 2 minutos.</w:t>
       </w:r>
     </w:p>
     <w:p>
@@ -3886,7 +3906,13 @@
         <w:ind w:right="374"/>
       </w:pPr>
       <w:r>
-        <w:t>Fallas no comunes : 5 horas.</w:t>
+        <w:t xml:space="preserve">Fallas no </w:t>
+      </w:r>
+      <w:r>
+        <w:t>comunes:</w:t>
+      </w:r>
+      <w:r>
+        <w:t xml:space="preserve"> 5 horas.</w:t>
       </w:r>
     </w:p>
     <w:p>
@@ -3944,7 +3970,7 @@
           <w:sz w:val="24"/>
           <w:szCs w:val="24"/>
         </w:rPr>
-        <w:t>Normalmente, wenas</w:t>
+        <w:t>En dado caso de no haber problemas, el sistema se reiniciara en un tiempo alrededor de 5 minutos.</w:t>
       </w:r>
     </w:p>
     <w:p>
@@ -3963,6 +3989,75 @@
           <w:szCs w:val="48"/>
         </w:rPr>
       </w:pPr>
+      <w:r>
+        <w:rPr>
+          <w:rFonts w:ascii="Calibri" w:hAnsi="Calibri" w:cs="Calibri"/>
+          <w:sz w:val="48"/>
+          <w:szCs w:val="48"/>
+        </w:rPr>
+        <w:tab/>
+      </w:r>
+      <w:r>
+        <w:rPr>
+          <w:rFonts w:ascii="Calibri" w:hAnsi="Calibri" w:cs="Calibri"/>
+          <w:sz w:val="36"/>
+          <w:szCs w:val="36"/>
+        </w:rPr>
+        <w:t>Registro de eventos</w:t>
+      </w:r>
+    </w:p>
+    <w:p>
+      <w:pPr>
+        <w:rPr>
+          <w:rFonts w:ascii="Calibri" w:hAnsi="Calibri" w:cs="Calibri"/>
+          <w:sz w:val="24"/>
+          <w:szCs w:val="24"/>
+        </w:rPr>
+      </w:pPr>
+    </w:p>
+    <w:p>
+      <w:pPr>
+        <w:rPr>
+          <w:rFonts w:ascii="Calibri" w:hAnsi="Calibri" w:cs="Calibri"/>
+          <w:sz w:val="24"/>
+          <w:szCs w:val="24"/>
+        </w:rPr>
+      </w:pPr>
+      <w:r>
+        <w:rPr>
+          <w:rFonts w:ascii="Cambria" w:hAnsi="Cambria"/>
+          <w:color w:val="000000"/>
+        </w:rPr>
+        <w:t xml:space="preserve">La aplicación </w:t>
+      </w:r>
+      <w:r>
+        <w:rPr>
+          <w:rFonts w:ascii="Cambria" w:hAnsi="Cambria"/>
+          <w:color w:val="000000"/>
+        </w:rPr>
+        <w:t>contara con</w:t>
+      </w:r>
+      <w:r>
+        <w:rPr>
+          <w:rFonts w:ascii="Cambria" w:hAnsi="Cambria"/>
+          <w:color w:val="000000"/>
+        </w:rPr>
+        <w:t xml:space="preserve"> un directorio de eventos para registrar los </w:t>
+      </w:r>
+      <w:r>
+        <w:rPr>
+          <w:rFonts w:ascii="Cambria" w:hAnsi="Cambria"/>
+          <w:color w:val="000000"/>
+        </w:rPr>
+        <w:t>distintos eventos</w:t>
+      </w:r>
+      <w:r>
+        <w:rPr>
+          <w:rFonts w:ascii="Cambria" w:hAnsi="Cambria"/>
+          <w:color w:val="000000"/>
+        </w:rPr>
+        <w:t xml:space="preserve"> que se realizan sobre la base de datos.</w:t>
+      </w:r>
     </w:p>
     <w:sectPr>
       <w:footerReference w:type="default" r:id="rId9"/>

</xml_diff>

<commit_message>
Se completo el resto de la documentacion de los puntos 1 al 3
</commit_message>
<xml_diff>
--- a/Especificaciones_suplementarias.docx
+++ b/Especificaciones_suplementarias.docx
@@ -3389,17 +3389,136 @@
           <w:sz w:val="24"/>
           <w:szCs w:val="24"/>
         </w:rPr>
-        <w:t>Wenas buenas</w:t>
-      </w:r>
-    </w:p>
-    <w:p>
-      <w:pPr>
-        <w:ind w:firstLine="708"/>
+        <w:t xml:space="preserve">Las especificaciones Suplementarias </w:t>
+      </w:r>
+      <w:r>
         <w:rPr>
           <w:rFonts w:ascii="Calibri" w:hAnsi="Calibri" w:cs="Calibri"/>
           <w:sz w:val="24"/>
           <w:szCs w:val="24"/>
         </w:rPr>
+        <w:t>contienen</w:t>
+      </w:r>
+      <w:r>
+        <w:rPr>
+          <w:rFonts w:ascii="Calibri" w:hAnsi="Calibri" w:cs="Calibri"/>
+          <w:sz w:val="24"/>
+          <w:szCs w:val="24"/>
+        </w:rPr>
+        <w:t xml:space="preserve"> los requisitos de la aplicaciones que no se </w:t>
+      </w:r>
+      <w:r>
+        <w:rPr>
+          <w:rFonts w:ascii="Calibri" w:hAnsi="Calibri" w:cs="Calibri"/>
+          <w:sz w:val="24"/>
+          <w:szCs w:val="24"/>
+        </w:rPr>
+        <w:t xml:space="preserve">contemplan </w:t>
+      </w:r>
+      <w:r>
+        <w:rPr>
+          <w:rFonts w:ascii="Calibri" w:hAnsi="Calibri" w:cs="Calibri"/>
+          <w:sz w:val="24"/>
+          <w:szCs w:val="24"/>
+        </w:rPr>
+        <w:t>en el documento de requerimientos de software. Algunos de ellos son:</w:t>
+      </w:r>
+    </w:p>
+    <w:p>
+      <w:pPr>
+        <w:pStyle w:val="Prrafodelista"/>
+        <w:numPr>
+          <w:ilvl w:val="0"/>
+          <w:numId w:val="12"/>
+        </w:numPr>
+        <w:rPr>
+          <w:rFonts w:ascii="Calibri" w:hAnsi="Calibri" w:cs="Calibri"/>
+          <w:sz w:val="24"/>
+          <w:szCs w:val="24"/>
+        </w:rPr>
+      </w:pPr>
+      <w:r>
+        <w:rPr>
+          <w:rFonts w:ascii="Calibri" w:hAnsi="Calibri" w:cs="Calibri"/>
+          <w:sz w:val="24"/>
+          <w:szCs w:val="24"/>
+        </w:rPr>
+        <w:t>Requisito legales y aplicaciones de estándares.</w:t>
+      </w:r>
+    </w:p>
+    <w:p>
+      <w:pPr>
+        <w:pStyle w:val="Prrafodelista"/>
+        <w:numPr>
+          <w:ilvl w:val="0"/>
+          <w:numId w:val="12"/>
+        </w:numPr>
+        <w:rPr>
+          <w:rFonts w:ascii="Calibri" w:hAnsi="Calibri" w:cs="Calibri"/>
+          <w:sz w:val="24"/>
+          <w:szCs w:val="24"/>
+        </w:rPr>
+      </w:pPr>
+      <w:r>
+        <w:rPr>
+          <w:rFonts w:ascii="Calibri" w:hAnsi="Calibri" w:cs="Calibri"/>
+          <w:sz w:val="24"/>
+          <w:szCs w:val="24"/>
+        </w:rPr>
+        <w:t>Atributos de calidad de las aplicaciones a construir, fácil usabilidad y performance.</w:t>
+      </w:r>
+    </w:p>
+    <w:p>
+      <w:pPr>
+        <w:pStyle w:val="Prrafodelista"/>
+        <w:numPr>
+          <w:ilvl w:val="0"/>
+          <w:numId w:val="12"/>
+        </w:numPr>
+        <w:rPr>
+          <w:rFonts w:ascii="Calibri" w:hAnsi="Calibri" w:cs="Calibri"/>
+          <w:sz w:val="24"/>
+          <w:szCs w:val="24"/>
+        </w:rPr>
+      </w:pPr>
+      <w:r>
+        <w:rPr>
+          <w:rFonts w:ascii="Calibri" w:hAnsi="Calibri" w:cs="Calibri"/>
+          <w:sz w:val="24"/>
+          <w:szCs w:val="24"/>
+        </w:rPr>
+        <w:t>Requisitos de entorno y sistemas operativos, compatibilidad y restricción de diseño.</w:t>
+      </w:r>
+    </w:p>
+    <w:p>
+      <w:pPr>
+        <w:pStyle w:val="Prrafodelista"/>
+        <w:numPr>
+          <w:ilvl w:val="0"/>
+          <w:numId w:val="12"/>
+        </w:numPr>
+        <w:rPr>
+          <w:rFonts w:ascii="Calibri" w:hAnsi="Calibri" w:cs="Calibri"/>
+          <w:sz w:val="24"/>
+          <w:szCs w:val="24"/>
+        </w:rPr>
+      </w:pPr>
+      <w:r>
+        <w:rPr>
+          <w:rFonts w:ascii="Calibri" w:hAnsi="Calibri" w:cs="Calibri"/>
+          <w:sz w:val="24"/>
+          <w:szCs w:val="24"/>
+        </w:rPr>
+        <w:t>Otros requisitos que no se toman en cuenta en el documento de requerimientos del software.</w:t>
+      </w:r>
+    </w:p>
+    <w:p>
+      <w:pPr>
+        <w:rPr>
+          <w:rFonts w:ascii="Calibri" w:hAnsi="Calibri" w:cs="Calibri"/>
+          <w:sz w:val="24"/>
+          <w:szCs w:val="24"/>
+        </w:rPr>
       </w:pPr>
     </w:p>
     <w:p>
@@ -3444,17 +3563,35 @@
           <w:sz w:val="24"/>
           <w:szCs w:val="24"/>
         </w:rPr>
-        <w:t>Véase el Glosario anterior.</w:t>
-      </w:r>
-    </w:p>
-    <w:p>
-      <w:pPr>
-        <w:ind w:firstLine="708"/>
+        <w:t xml:space="preserve">Véase el Glosario </w:t>
+      </w:r>
+      <w:r>
         <w:rPr>
           <w:rFonts w:ascii="Calibri" w:hAnsi="Calibri" w:cs="Calibri"/>
           <w:sz w:val="24"/>
           <w:szCs w:val="24"/>
         </w:rPr>
+        <w:t>antes expuesto.</w:t>
+      </w:r>
+    </w:p>
+    <w:p>
+      <w:pPr>
+        <w:ind w:firstLine="708"/>
+        <w:rPr>
+          <w:rFonts w:ascii="Calibri" w:hAnsi="Calibri" w:cs="Calibri"/>
+          <w:sz w:val="24"/>
+          <w:szCs w:val="24"/>
+        </w:rPr>
+      </w:pPr>
+    </w:p>
+    <w:p>
+      <w:pPr>
+        <w:ind w:firstLine="708"/>
+        <w:rPr>
+          <w:rFonts w:ascii="Calibri" w:hAnsi="Calibri" w:cs="Calibri"/>
+          <w:sz w:val="24"/>
+          <w:szCs w:val="24"/>
+        </w:rPr>
       </w:pPr>
     </w:p>
     <w:p>
@@ -3471,20 +3608,186 @@
           <w:sz w:val="48"/>
           <w:szCs w:val="48"/>
         </w:rPr>
-        <w:br w:type="page"/>
-      </w:r>
-      <w:r>
+        <w:t>Usabilidad</w:t>
+      </w:r>
+    </w:p>
+    <w:p>
+      <w:pPr>
         <w:rPr>
           <w:rFonts w:ascii="Calibri" w:hAnsi="Calibri" w:cs="Calibri"/>
           <w:sz w:val="48"/>
           <w:szCs w:val="48"/>
         </w:rPr>
+      </w:pPr>
+    </w:p>
+    <w:p>
+      <w:pPr>
+        <w:ind w:firstLine="708"/>
+        <w:rPr>
+          <w:rFonts w:ascii="Calibri" w:hAnsi="Calibri" w:cs="Calibri"/>
+          <w:color w:val="000000"/>
+          <w:sz w:val="36"/>
+          <w:szCs w:val="36"/>
+        </w:rPr>
+      </w:pPr>
+      <w:r>
+        <w:rPr>
+          <w:rFonts w:ascii="Calibri" w:hAnsi="Calibri" w:cs="Calibri"/>
+          <w:color w:val="000000"/>
+          <w:sz w:val="36"/>
+          <w:szCs w:val="36"/>
+        </w:rPr>
+        <w:t>Tiempo de Aprendizaje</w:t>
+      </w:r>
+    </w:p>
+    <w:p>
+      <w:pPr>
+        <w:ind w:firstLine="708"/>
+        <w:rPr>
+          <w:rFonts w:ascii="Calibri" w:hAnsi="Calibri" w:cs="Calibri"/>
+          <w:color w:val="000000"/>
+          <w:sz w:val="24"/>
+          <w:szCs w:val="24"/>
+        </w:rPr>
+      </w:pPr>
+    </w:p>
+    <w:p>
+      <w:pPr>
+        <w:rPr>
+          <w:rFonts w:ascii="Calibri" w:hAnsi="Calibri" w:cs="Calibri"/>
+          <w:color w:val="000000"/>
+          <w:sz w:val="24"/>
+          <w:szCs w:val="24"/>
+        </w:rPr>
+      </w:pPr>
+      <w:r>
+        <w:rPr>
+          <w:rFonts w:ascii="Calibri" w:hAnsi="Calibri" w:cs="Calibri"/>
+          <w:color w:val="000000"/>
+          <w:sz w:val="24"/>
+          <w:szCs w:val="24"/>
+        </w:rPr>
+        <w:t xml:space="preserve">Dado que la aplicación tiene como fin, ser lo mas intuitivo posible, se pretende que el usuario aprenda el 80% de la funcionalidad del proyecto deberá ser de alrededor de 1 hora, dado que la mayor parte de funciones que el programa ofrece </w:t>
+      </w:r>
+      <w:r>
+        <w:rPr>
+          <w:rFonts w:ascii="Calibri" w:hAnsi="Calibri" w:cs="Calibri"/>
+          <w:color w:val="000000"/>
+          <w:sz w:val="24"/>
+          <w:szCs w:val="24"/>
+        </w:rPr>
+        <w:t>está</w:t>
+      </w:r>
+      <w:r>
+        <w:rPr>
+          <w:rFonts w:ascii="Calibri" w:hAnsi="Calibri" w:cs="Calibri"/>
+          <w:color w:val="000000"/>
+          <w:sz w:val="24"/>
+          <w:szCs w:val="24"/>
+        </w:rPr>
+        <w:t xml:space="preserve"> a fácil disposición desde la pantalla principal.</w:t>
+      </w:r>
+    </w:p>
+    <w:p>
+      <w:pPr>
+        <w:rPr>
+          <w:rFonts w:ascii="Calibri" w:hAnsi="Calibri" w:cs="Calibri"/>
+          <w:color w:val="000000"/>
+          <w:sz w:val="24"/>
+          <w:szCs w:val="24"/>
+        </w:rPr>
+      </w:pPr>
+      <w:r>
+        <w:rPr>
+          <w:rFonts w:ascii="Calibri" w:hAnsi="Calibri" w:cs="Calibri"/>
+          <w:color w:val="000000"/>
+          <w:sz w:val="24"/>
+          <w:szCs w:val="24"/>
+        </w:rPr>
         <w:lastRenderedPageBreak/>
-        <w:t>Usabilidad</w:t>
-      </w:r>
-    </w:p>
-    <w:p>
-      <w:pPr>
+        <w:t>En cuanto a la capacitación del personal, en el manejo de la aplicación</w:t>
+      </w:r>
+      <w:r>
+        <w:rPr>
+          <w:rFonts w:ascii="Calibri" w:hAnsi="Calibri" w:cs="Calibri"/>
+          <w:color w:val="000000"/>
+          <w:sz w:val="24"/>
+          <w:szCs w:val="24"/>
+        </w:rPr>
+        <w:t>, el tiempo a consideración es de al menos una semana, hasta que los lineamientos del manejo de la aplicación hayan sido adquiridos por el personal asignado.</w:t>
+      </w:r>
+    </w:p>
+    <w:p>
+      <w:pPr>
+        <w:ind w:firstLine="708"/>
+        <w:rPr>
+          <w:sz w:val="24"/>
+          <w:szCs w:val="24"/>
+        </w:rPr>
+      </w:pPr>
+    </w:p>
+    <w:p>
+      <w:pPr>
+        <w:ind w:firstLine="708"/>
+        <w:rPr>
+          <w:rFonts w:ascii="Calibri" w:hAnsi="Calibri" w:cs="Calibri"/>
+          <w:color w:val="000000"/>
+          <w:sz w:val="36"/>
+          <w:szCs w:val="36"/>
+        </w:rPr>
+      </w:pPr>
+      <w:r>
+        <w:rPr>
+          <w:rFonts w:ascii="Calibri" w:hAnsi="Calibri" w:cs="Calibri"/>
+          <w:color w:val="000000"/>
+          <w:sz w:val="36"/>
+          <w:szCs w:val="36"/>
+        </w:rPr>
+        <w:t>Identificación del usuario</w:t>
+      </w:r>
+    </w:p>
+    <w:p>
+      <w:pPr>
+        <w:ind w:firstLine="708"/>
+        <w:rPr>
+          <w:rFonts w:ascii="Calibri" w:hAnsi="Calibri" w:cs="Calibri"/>
+          <w:color w:val="000000"/>
+          <w:sz w:val="24"/>
+          <w:szCs w:val="24"/>
+        </w:rPr>
+      </w:pPr>
+    </w:p>
+    <w:p>
+      <w:pPr>
+        <w:rPr>
+          <w:rFonts w:ascii="Calibri" w:hAnsi="Calibri" w:cs="Calibri"/>
+          <w:color w:val="000000"/>
+          <w:sz w:val="24"/>
+          <w:szCs w:val="24"/>
+        </w:rPr>
+      </w:pPr>
+      <w:r>
+        <w:rPr>
+          <w:rFonts w:ascii="Calibri" w:hAnsi="Calibri" w:cs="Calibri"/>
+          <w:color w:val="000000"/>
+          <w:sz w:val="24"/>
+          <w:szCs w:val="24"/>
+        </w:rPr>
+        <w:t>El usuario ingresara a la aplicación con el correo o nombre de usuario y contraseñade usuario del sistema validada por la aplicación.</w:t>
+      </w:r>
+    </w:p>
+    <w:p>
+      <w:pPr>
+        <w:ind w:firstLine="708"/>
+        <w:rPr>
+          <w:sz w:val="24"/>
+          <w:szCs w:val="24"/>
+        </w:rPr>
+      </w:pPr>
+    </w:p>
+    <w:p>
+      <w:pPr>
+        <w:ind w:firstLine="708"/>
         <w:rPr>
           <w:rFonts w:ascii="Calibri" w:hAnsi="Calibri" w:cs="Calibri"/>
           <w:sz w:val="48"/>
@@ -3494,6 +3797,32 @@
     </w:p>
     <w:p>
       <w:pPr>
+        <w:rPr>
+          <w:rFonts w:ascii="Calibri" w:hAnsi="Calibri" w:cs="Calibri"/>
+          <w:sz w:val="48"/>
+          <w:szCs w:val="48"/>
+        </w:rPr>
+      </w:pPr>
+      <w:r>
+        <w:rPr>
+          <w:rFonts w:ascii="Calibri" w:hAnsi="Calibri" w:cs="Calibri"/>
+          <w:sz w:val="48"/>
+          <w:szCs w:val="48"/>
+        </w:rPr>
+        <w:t>Confiabilidad</w:t>
+      </w:r>
+    </w:p>
+    <w:p>
+      <w:pPr>
+        <w:rPr>
+          <w:rFonts w:ascii="Calibri" w:hAnsi="Calibri" w:cs="Calibri"/>
+          <w:sz w:val="48"/>
+          <w:szCs w:val="48"/>
+        </w:rPr>
+      </w:pPr>
+    </w:p>
+    <w:p>
+      <w:pPr>
         <w:ind w:firstLine="708"/>
         <w:rPr>
           <w:rFonts w:ascii="Calibri" w:hAnsi="Calibri" w:cs="Calibri"/>
@@ -3509,12 +3838,11 @@
           <w:sz w:val="36"/>
           <w:szCs w:val="36"/>
         </w:rPr>
-        <w:t>Tiempo de Aprendizaje</w:t>
-      </w:r>
-    </w:p>
-    <w:p>
-      <w:pPr>
-        <w:ind w:firstLine="708"/>
+        <w:t>Tiempo de disponibilidad del sistema</w:t>
+      </w:r>
+    </w:p>
+    <w:p>
+      <w:pPr>
         <w:rPr>
           <w:rFonts w:ascii="Calibri" w:hAnsi="Calibri" w:cs="Calibri"/>
           <w:color w:val="000000"/>
@@ -3539,16 +3867,33 @@
           <w:sz w:val="24"/>
           <w:szCs w:val="24"/>
         </w:rPr>
-        <w:t>Wenas Buenas</w:t>
-      </w:r>
-    </w:p>
-    <w:p>
-      <w:pPr>
-        <w:ind w:firstLine="708"/>
-        <w:rPr>
+        <w:t xml:space="preserve">La aplicación en un día </w:t>
+      </w:r>
+      <w:r>
+        <w:rPr>
+          <w:rFonts w:ascii="Calibri" w:hAnsi="Calibri" w:cs="Calibri"/>
+          <w:color w:val="000000"/>
           <w:sz w:val="24"/>
           <w:szCs w:val="24"/>
         </w:rPr>
+        <w:t>común</w:t>
+      </w:r>
+      <w:r>
+        <w:rPr>
+          <w:rFonts w:ascii="Calibri" w:hAnsi="Calibri" w:cs="Calibri"/>
+          <w:color w:val="000000"/>
+          <w:sz w:val="24"/>
+          <w:szCs w:val="24"/>
+        </w:rPr>
+        <w:t xml:space="preserve"> tendrá una disponibilidad de 24 horas.</w:t>
+      </w:r>
+    </w:p>
+    <w:p>
+      <w:pPr>
+        <w:rPr>
+          <w:sz w:val="24"/>
+          <w:szCs w:val="24"/>
+        </w:rPr>
       </w:pPr>
     </w:p>
     <w:p>
@@ -3568,16 +3913,7 @@
           <w:sz w:val="36"/>
           <w:szCs w:val="36"/>
         </w:rPr>
-        <w:t>I</w:t>
-      </w:r>
-      <w:r>
-        <w:rPr>
-          <w:rFonts w:ascii="Calibri" w:hAnsi="Calibri" w:cs="Calibri"/>
-          <w:color w:val="000000"/>
-          <w:sz w:val="36"/>
-          <w:szCs w:val="36"/>
-        </w:rPr>
-        <w:t>dentificación del usuario</w:t>
+        <w:t>Tiempo comprendido entre fallas</w:t>
       </w:r>
     </w:p>
     <w:p>
@@ -3602,198 +3938,38 @@
       </w:pPr>
       <w:r>
         <w:rPr>
-          <w:rFonts w:ascii="Calibri" w:hAnsi="Calibri" w:cs="Calibri"/>
-          <w:color w:val="000000"/>
-          <w:sz w:val="24"/>
-          <w:szCs w:val="24"/>
-        </w:rPr>
-        <w:t>El usuario ingresara a la aplicación con el correo o nombre de usuario y contraseñade usuario del sistema validada por la aplicación.</w:t>
-      </w:r>
-    </w:p>
-    <w:p>
-      <w:pPr>
-        <w:ind w:firstLine="708"/>
-        <w:rPr>
-          <w:sz w:val="24"/>
-          <w:szCs w:val="24"/>
-        </w:rPr>
-      </w:pPr>
-    </w:p>
-    <w:p>
-      <w:pPr>
-        <w:ind w:firstLine="708"/>
-        <w:rPr>
-          <w:rFonts w:ascii="Calibri" w:hAnsi="Calibri" w:cs="Calibri"/>
-          <w:sz w:val="48"/>
-          <w:szCs w:val="48"/>
-        </w:rPr>
-      </w:pPr>
-    </w:p>
-    <w:p>
-      <w:pPr>
-        <w:rPr>
-          <w:rFonts w:ascii="Calibri" w:hAnsi="Calibri" w:cs="Calibri"/>
-          <w:sz w:val="48"/>
-          <w:szCs w:val="48"/>
-        </w:rPr>
-      </w:pPr>
-      <w:r>
-        <w:rPr>
-          <w:rFonts w:ascii="Calibri" w:hAnsi="Calibri" w:cs="Calibri"/>
-          <w:sz w:val="48"/>
-          <w:szCs w:val="48"/>
-        </w:rPr>
-        <w:br w:type="page"/>
-      </w:r>
-    </w:p>
-    <w:p>
-      <w:pPr>
-        <w:rPr>
-          <w:rFonts w:ascii="Calibri" w:hAnsi="Calibri" w:cs="Calibri"/>
-          <w:sz w:val="48"/>
-          <w:szCs w:val="48"/>
-        </w:rPr>
-      </w:pPr>
-      <w:r>
-        <w:rPr>
-          <w:rFonts w:ascii="Calibri" w:hAnsi="Calibri" w:cs="Calibri"/>
-          <w:sz w:val="48"/>
-          <w:szCs w:val="48"/>
-        </w:rPr>
-        <w:lastRenderedPageBreak/>
-        <w:t>Confiabilidad</w:t>
-      </w:r>
-    </w:p>
-    <w:p>
-      <w:pPr>
-        <w:rPr>
-          <w:rFonts w:ascii="Calibri" w:hAnsi="Calibri" w:cs="Calibri"/>
-          <w:sz w:val="48"/>
-          <w:szCs w:val="48"/>
-        </w:rPr>
-      </w:pPr>
-    </w:p>
-    <w:p>
-      <w:pPr>
-        <w:ind w:firstLine="708"/>
-        <w:rPr>
-          <w:rFonts w:ascii="Calibri" w:hAnsi="Calibri" w:cs="Calibri"/>
-          <w:color w:val="000000"/>
-          <w:sz w:val="36"/>
-          <w:szCs w:val="36"/>
-        </w:rPr>
-      </w:pPr>
-      <w:r>
-        <w:rPr>
-          <w:rFonts w:ascii="Calibri" w:hAnsi="Calibri" w:cs="Calibri"/>
-          <w:color w:val="000000"/>
-          <w:sz w:val="36"/>
-          <w:szCs w:val="36"/>
-        </w:rPr>
-        <w:t>Tiempo de disponibilidad del sistema</w:t>
-      </w:r>
-    </w:p>
-    <w:p>
-      <w:pPr>
-        <w:rPr>
-          <w:rFonts w:ascii="Calibri" w:hAnsi="Calibri" w:cs="Calibri"/>
-          <w:color w:val="000000"/>
-          <w:sz w:val="24"/>
-          <w:szCs w:val="24"/>
-        </w:rPr>
-      </w:pPr>
-    </w:p>
-    <w:p>
-      <w:pPr>
-        <w:rPr>
-          <w:rFonts w:ascii="Calibri" w:hAnsi="Calibri" w:cs="Calibri"/>
-          <w:color w:val="000000"/>
-          <w:sz w:val="24"/>
-          <w:szCs w:val="24"/>
-        </w:rPr>
-      </w:pPr>
-      <w:r>
-        <w:rPr>
-          <w:rFonts w:ascii="Calibri" w:hAnsi="Calibri" w:cs="Calibri"/>
-          <w:color w:val="000000"/>
-          <w:sz w:val="24"/>
-          <w:szCs w:val="24"/>
-        </w:rPr>
-        <w:t xml:space="preserve">La aplicación en un día </w:t>
-      </w:r>
-      <w:r>
-        <w:rPr>
-          <w:rFonts w:ascii="Calibri" w:hAnsi="Calibri" w:cs="Calibri"/>
-          <w:color w:val="000000"/>
-          <w:sz w:val="24"/>
-          <w:szCs w:val="24"/>
-        </w:rPr>
-        <w:t>común</w:t>
-      </w:r>
-      <w:r>
-        <w:rPr>
-          <w:rFonts w:ascii="Calibri" w:hAnsi="Calibri" w:cs="Calibri"/>
-          <w:color w:val="000000"/>
-          <w:sz w:val="24"/>
-          <w:szCs w:val="24"/>
-        </w:rPr>
-        <w:t>, tendrá una disponibilidad de 24 horas.</w:t>
-      </w:r>
-    </w:p>
-    <w:p>
-      <w:pPr>
-        <w:rPr>
-          <w:sz w:val="24"/>
-          <w:szCs w:val="24"/>
-        </w:rPr>
-      </w:pPr>
-    </w:p>
-    <w:p>
-      <w:pPr>
-        <w:ind w:firstLine="708"/>
-        <w:rPr>
-          <w:rFonts w:ascii="Calibri" w:hAnsi="Calibri" w:cs="Calibri"/>
-          <w:color w:val="000000"/>
-          <w:sz w:val="36"/>
-          <w:szCs w:val="36"/>
-        </w:rPr>
-      </w:pPr>
-      <w:r>
-        <w:rPr>
-          <w:rFonts w:ascii="Calibri" w:hAnsi="Calibri" w:cs="Calibri"/>
-          <w:color w:val="000000"/>
-          <w:sz w:val="36"/>
-          <w:szCs w:val="36"/>
-        </w:rPr>
-        <w:t>Tiempo comprendido entre fallas</w:t>
-      </w:r>
-    </w:p>
-    <w:p>
-      <w:pPr>
-        <w:ind w:firstLine="708"/>
-        <w:rPr>
-          <w:rFonts w:ascii="Calibri" w:hAnsi="Calibri" w:cs="Calibri"/>
-          <w:color w:val="000000"/>
-          <w:sz w:val="24"/>
-          <w:szCs w:val="24"/>
-        </w:rPr>
-      </w:pPr>
-    </w:p>
-    <w:p>
-      <w:pPr>
-        <w:rPr>
-          <w:rFonts w:ascii="Calibri" w:hAnsi="Calibri" w:cs="Calibri"/>
-          <w:color w:val="000000"/>
-          <w:sz w:val="24"/>
-          <w:szCs w:val="24"/>
-        </w:rPr>
-      </w:pPr>
-      <w:r>
-        <w:rPr>
           <w:rFonts w:ascii="Cambria" w:hAnsi="Cambria"/>
           <w:color w:val="000000"/>
         </w:rPr>
-        <w:t>El tiempo verificación de errores se hará a medida que el software se esté  desarrollando y al finalizar se tendrán 15 días hábiles para el registro y  corrección de las mismas</w:t>
+        <w:t xml:space="preserve">El tiempo verificación de errores se hará a medida que el software se </w:t>
+      </w:r>
+      <w:r>
+        <w:rPr>
+          <w:rFonts w:ascii="Cambria" w:hAnsi="Cambria"/>
+          <w:color w:val="000000"/>
+        </w:rPr>
+        <w:t>esté desarrollando</w:t>
+      </w:r>
+      <w:r>
+        <w:rPr>
+          <w:rFonts w:ascii="Cambria" w:hAnsi="Cambria"/>
+          <w:color w:val="000000"/>
+        </w:rPr>
+        <w:t xml:space="preserve"> y al finalizar se tendrán </w:t>
+      </w:r>
+      <w:r>
+        <w:rPr>
+          <w:rFonts w:ascii="Cambria" w:hAnsi="Cambria"/>
+          <w:color w:val="000000"/>
+        </w:rPr>
+        <w:t>2</w:t>
+      </w:r>
+      <w:r>
+        <w:rPr>
+          <w:rFonts w:ascii="Cambria" w:hAnsi="Cambria"/>
+          <w:color w:val="000000"/>
+        </w:rPr>
+        <w:t xml:space="preserve"> días hábiles para el registro y  corrección de las mismas</w:t>
       </w:r>
       <w:r>
         <w:rPr>
@@ -3906,13 +4082,20 @@
         <w:ind w:right="374"/>
       </w:pPr>
       <w:r>
+        <w:lastRenderedPageBreak/>
         <w:t xml:space="preserve">Fallas no </w:t>
       </w:r>
       <w:r>
         <w:t>comunes:</w:t>
       </w:r>
       <w:r>
-        <w:t xml:space="preserve"> 5 horas.</w:t>
+        <w:t xml:space="preserve"> </w:t>
+      </w:r>
+      <w:r>
+        <w:t>1 hora</w:t>
+      </w:r>
+      <w:r>
+        <w:t>.</w:t>
       </w:r>
     </w:p>
     <w:p>
@@ -3970,15 +4153,33 @@
           <w:sz w:val="24"/>
           <w:szCs w:val="24"/>
         </w:rPr>
-        <w:t>En dado caso de no haber problemas, el sistema se reiniciara en un tiempo alrededor de 5 minutos.</w:t>
-      </w:r>
-    </w:p>
-    <w:p>
-      <w:pPr>
-        <w:rPr>
+        <w:t xml:space="preserve">En dado caso de no haber problemas, el sistema se </w:t>
+      </w:r>
+      <w:r>
+        <w:rPr>
+          <w:rFonts w:ascii="Calibri" w:hAnsi="Calibri" w:cs="Calibri"/>
+          <w:color w:val="000000"/>
           <w:sz w:val="24"/>
           <w:szCs w:val="24"/>
         </w:rPr>
+        <w:t>reiniciará</w:t>
+      </w:r>
+      <w:r>
+        <w:rPr>
+          <w:rFonts w:ascii="Calibri" w:hAnsi="Calibri" w:cs="Calibri"/>
+          <w:color w:val="000000"/>
+          <w:sz w:val="24"/>
+          <w:szCs w:val="24"/>
+        </w:rPr>
+        <w:t xml:space="preserve"> en un tiempo alrededor de 5 minutos.</w:t>
+      </w:r>
+    </w:p>
+    <w:p>
+      <w:pPr>
+        <w:rPr>
+          <w:sz w:val="24"/>
+          <w:szCs w:val="24"/>
+        </w:rPr>
       </w:pPr>
     </w:p>
     <w:p>
@@ -4042,21 +4243,7 @@
           <w:rFonts w:ascii="Cambria" w:hAnsi="Cambria"/>
           <w:color w:val="000000"/>
         </w:rPr>
-        <w:t xml:space="preserve"> un directorio de eventos para registrar los </w:t>
-      </w:r>
-      <w:r>
-        <w:rPr>
-          <w:rFonts w:ascii="Cambria" w:hAnsi="Cambria"/>
-          <w:color w:val="000000"/>
-        </w:rPr>
-        <w:t>distintos eventos</w:t>
-      </w:r>
-      <w:r>
-        <w:rPr>
-          <w:rFonts w:ascii="Cambria" w:hAnsi="Cambria"/>
-          <w:color w:val="000000"/>
-        </w:rPr>
-        <w:t xml:space="preserve"> que se realizan sobre la base de datos.</w:t>
+        <w:t xml:space="preserve"> un directorio de eventos para registrar los distintos eventos que se realizan sobre la base de datos.</w:t>
       </w:r>
     </w:p>
     <w:sectPr>
@@ -4233,6 +4420,7 @@
                                 <w:calendar w:val="gregorian"/>
                               </w:date>
                             </w:sdtPr>
+                            <w:sdtEndPr/>
                             <w:sdtContent>
                               <w:p>
                                 <w:pPr>
@@ -4307,6 +4495,7 @@
                           <w:calendar w:val="gregorian"/>
                         </w:date>
                       </w:sdtPr>
+                      <w:sdtEndPr/>
                       <w:sdtContent>
                         <w:p>
                           <w:pPr>
@@ -5068,6 +5257,119 @@
     </w:lvl>
   </w:abstractNum>
   <w:abstractNum w:abstractNumId="5" w15:restartNumberingAfterBreak="0">
+    <w:nsid w:val="33B3297C"/>
+    <w:multiLevelType w:val="hybridMultilevel"/>
+    <w:tmpl w:val="47088190"/>
+    <w:lvl w:ilvl="0" w:tplc="080A0001">
+      <w:start w:val="1"/>
+      <w:numFmt w:val="bullet"/>
+      <w:lvlText w:val=""/>
+      <w:lvlJc w:val="left"/>
+      <w:pPr>
+        <w:ind w:left="720" w:hanging="360"/>
+      </w:pPr>
+      <w:rPr>
+        <w:rFonts w:ascii="Symbol" w:hAnsi="Symbol" w:hint="default"/>
+      </w:rPr>
+    </w:lvl>
+    <w:lvl w:ilvl="1" w:tplc="080A0003" w:tentative="1">
+      <w:start w:val="1"/>
+      <w:numFmt w:val="bullet"/>
+      <w:lvlText w:val="o"/>
+      <w:lvlJc w:val="left"/>
+      <w:pPr>
+        <w:ind w:left="1440" w:hanging="360"/>
+      </w:pPr>
+      <w:rPr>
+        <w:rFonts w:ascii="Courier New" w:hAnsi="Courier New" w:cs="Courier New" w:hint="default"/>
+      </w:rPr>
+    </w:lvl>
+    <w:lvl w:ilvl="2" w:tplc="080A0005" w:tentative="1">
+      <w:start w:val="1"/>
+      <w:numFmt w:val="bullet"/>
+      <w:lvlText w:val=""/>
+      <w:lvlJc w:val="left"/>
+      <w:pPr>
+        <w:ind w:left="2160" w:hanging="360"/>
+      </w:pPr>
+      <w:rPr>
+        <w:rFonts w:ascii="Wingdings" w:hAnsi="Wingdings" w:hint="default"/>
+      </w:rPr>
+    </w:lvl>
+    <w:lvl w:ilvl="3" w:tplc="080A0001" w:tentative="1">
+      <w:start w:val="1"/>
+      <w:numFmt w:val="bullet"/>
+      <w:lvlText w:val=""/>
+      <w:lvlJc w:val="left"/>
+      <w:pPr>
+        <w:ind w:left="2880" w:hanging="360"/>
+      </w:pPr>
+      <w:rPr>
+        <w:rFonts w:ascii="Symbol" w:hAnsi="Symbol" w:hint="default"/>
+      </w:rPr>
+    </w:lvl>
+    <w:lvl w:ilvl="4" w:tplc="080A0003" w:tentative="1">
+      <w:start w:val="1"/>
+      <w:numFmt w:val="bullet"/>
+      <w:lvlText w:val="o"/>
+      <w:lvlJc w:val="left"/>
+      <w:pPr>
+        <w:ind w:left="3600" w:hanging="360"/>
+      </w:pPr>
+      <w:rPr>
+        <w:rFonts w:ascii="Courier New" w:hAnsi="Courier New" w:cs="Courier New" w:hint="default"/>
+      </w:rPr>
+    </w:lvl>
+    <w:lvl w:ilvl="5" w:tplc="080A0005" w:tentative="1">
+      <w:start w:val="1"/>
+      <w:numFmt w:val="bullet"/>
+      <w:lvlText w:val=""/>
+      <w:lvlJc w:val="left"/>
+      <w:pPr>
+        <w:ind w:left="4320" w:hanging="360"/>
+      </w:pPr>
+      <w:rPr>
+        <w:rFonts w:ascii="Wingdings" w:hAnsi="Wingdings" w:hint="default"/>
+      </w:rPr>
+    </w:lvl>
+    <w:lvl w:ilvl="6" w:tplc="080A0001" w:tentative="1">
+      <w:start w:val="1"/>
+      <w:numFmt w:val="bullet"/>
+      <w:lvlText w:val=""/>
+      <w:lvlJc w:val="left"/>
+      <w:pPr>
+        <w:ind w:left="5040" w:hanging="360"/>
+      </w:pPr>
+      <w:rPr>
+        <w:rFonts w:ascii="Symbol" w:hAnsi="Symbol" w:hint="default"/>
+      </w:rPr>
+    </w:lvl>
+    <w:lvl w:ilvl="7" w:tplc="080A0003" w:tentative="1">
+      <w:start w:val="1"/>
+      <w:numFmt w:val="bullet"/>
+      <w:lvlText w:val="o"/>
+      <w:lvlJc w:val="left"/>
+      <w:pPr>
+        <w:ind w:left="5760" w:hanging="360"/>
+      </w:pPr>
+      <w:rPr>
+        <w:rFonts w:ascii="Courier New" w:hAnsi="Courier New" w:cs="Courier New" w:hint="default"/>
+      </w:rPr>
+    </w:lvl>
+    <w:lvl w:ilvl="8" w:tplc="080A0005" w:tentative="1">
+      <w:start w:val="1"/>
+      <w:numFmt w:val="bullet"/>
+      <w:lvlText w:val=""/>
+      <w:lvlJc w:val="left"/>
+      <w:pPr>
+        <w:ind w:left="6480" w:hanging="360"/>
+      </w:pPr>
+      <w:rPr>
+        <w:rFonts w:ascii="Wingdings" w:hAnsi="Wingdings" w:hint="default"/>
+      </w:rPr>
+    </w:lvl>
+  </w:abstractNum>
+  <w:abstractNum w:abstractNumId="6" w15:restartNumberingAfterBreak="0">
     <w:nsid w:val="34F849DA"/>
     <w:multiLevelType w:val="hybridMultilevel"/>
     <w:tmpl w:val="09B60546"/>
@@ -5156,7 +5458,7 @@
       </w:pPr>
     </w:lvl>
   </w:abstractNum>
-  <w:abstractNum w:abstractNumId="6" w15:restartNumberingAfterBreak="0">
+  <w:abstractNum w:abstractNumId="7" w15:restartNumberingAfterBreak="0">
     <w:nsid w:val="3935691D"/>
     <w:multiLevelType w:val="hybridMultilevel"/>
     <w:tmpl w:val="814EF884"/>
@@ -5245,7 +5547,7 @@
       </w:pPr>
     </w:lvl>
   </w:abstractNum>
-  <w:abstractNum w:abstractNumId="7" w15:restartNumberingAfterBreak="0">
+  <w:abstractNum w:abstractNumId="8" w15:restartNumberingAfterBreak="0">
     <w:nsid w:val="3B2D7052"/>
     <w:multiLevelType w:val="hybridMultilevel"/>
     <w:tmpl w:val="8F8A25D0"/>
@@ -5334,7 +5636,7 @@
       </w:pPr>
     </w:lvl>
   </w:abstractNum>
-  <w:abstractNum w:abstractNumId="8" w15:restartNumberingAfterBreak="0">
+  <w:abstractNum w:abstractNumId="9" w15:restartNumberingAfterBreak="0">
     <w:nsid w:val="438C1D95"/>
     <w:multiLevelType w:val="hybridMultilevel"/>
     <w:tmpl w:val="2B28F16E"/>
@@ -5423,7 +5725,7 @@
       </w:pPr>
     </w:lvl>
   </w:abstractNum>
-  <w:abstractNum w:abstractNumId="9" w15:restartNumberingAfterBreak="0">
+  <w:abstractNum w:abstractNumId="10" w15:restartNumberingAfterBreak="0">
     <w:nsid w:val="43DD3362"/>
     <w:multiLevelType w:val="hybridMultilevel"/>
     <w:tmpl w:val="EBB4F660"/>
@@ -5512,7 +5814,7 @@
       </w:pPr>
     </w:lvl>
   </w:abstractNum>
-  <w:abstractNum w:abstractNumId="10" w15:restartNumberingAfterBreak="0">
+  <w:abstractNum w:abstractNumId="11" w15:restartNumberingAfterBreak="0">
     <w:nsid w:val="66AF2458"/>
     <w:multiLevelType w:val="hybridMultilevel"/>
     <w:tmpl w:val="A11C3C06"/>
@@ -5608,31 +5910,34 @@
     <w:abstractNumId w:val="0"/>
   </w:num>
   <w:num w:numId="3">
-    <w:abstractNumId w:val="6"/>
+    <w:abstractNumId w:val="7"/>
   </w:num>
   <w:num w:numId="4">
     <w:abstractNumId w:val="1"/>
   </w:num>
   <w:num w:numId="5">
+    <w:abstractNumId w:val="10"/>
+  </w:num>
+  <w:num w:numId="6">
     <w:abstractNumId w:val="9"/>
   </w:num>
-  <w:num w:numId="6">
+  <w:num w:numId="7">
     <w:abstractNumId w:val="8"/>
   </w:num>
-  <w:num w:numId="7">
-    <w:abstractNumId w:val="7"/>
-  </w:num>
   <w:num w:numId="8">
-    <w:abstractNumId w:val="10"/>
+    <w:abstractNumId w:val="11"/>
   </w:num>
   <w:num w:numId="9">
     <w:abstractNumId w:val="2"/>
   </w:num>
   <w:num w:numId="10">
-    <w:abstractNumId w:val="5"/>
+    <w:abstractNumId w:val="6"/>
   </w:num>
   <w:num w:numId="11">
     <w:abstractNumId w:val="3"/>
+  </w:num>
+  <w:num w:numId="12">
+    <w:abstractNumId w:val="5"/>
   </w:num>
 </w:numbering>
 </file>

</xml_diff>